<commit_message>
Pseudocode, Trace Matrix and updated TDD
</commit_message>
<xml_diff>
--- a/Documentation/Technical Design Document.docx
+++ b/Documentation/Technical Design Document.docx
@@ -321,7 +321,7 @@
           <w:szCs w:val="28"/>
           <w:rtl w:val="0"/>
         </w:rPr>
-        <w:t xml:space="preserve">0.04</w:t>
+        <w:t xml:space="preserve">0.9</w:t>
       </w:r>
     </w:p>
     <w:p>
@@ -1151,6 +1151,7 @@
               <w:rPr>
                 <w:rtl w:val="0"/>
               </w:rPr>
+              <w:t xml:space="preserve">0.9</w:t>
             </w:r>
           </w:p>
         </w:tc>
@@ -1172,6 +1173,7 @@
               <w:rPr>
                 <w:rtl w:val="0"/>
               </w:rPr>
+              <w:t xml:space="preserve">Travis Britton &amp; Dayton Heywood</w:t>
             </w:r>
           </w:p>
         </w:tc>
@@ -1193,6 +1195,7 @@
               <w:rPr>
                 <w:rtl w:val="0"/>
               </w:rPr>
+              <w:t xml:space="preserve">10/04/2019</w:t>
             </w:r>
           </w:p>
         </w:tc>
@@ -2699,11 +2702,34 @@
             </w:tabs>
             <w:spacing w:before="60" w:line="240" w:lineRule="auto"/>
             <w:ind w:left="360" w:firstLine="0"/>
-            <w:rPr/>
+            <w:rPr>
+              <w:rFonts w:ascii="Calibri" w:cs="Calibri" w:eastAsia="Calibri" w:hAnsi="Calibri"/>
+              <w:b w:val="0"/>
+              <w:i w:val="0"/>
+              <w:smallCaps w:val="0"/>
+              <w:strike w:val="0"/>
+              <w:color w:val="000000"/>
+              <w:sz w:val="22"/>
+              <w:szCs w:val="22"/>
+              <w:u w:val="none"/>
+              <w:shd w:fill="auto" w:val="clear"/>
+              <w:vertAlign w:val="baseline"/>
+            </w:rPr>
           </w:pPr>
           <w:hyperlink w:anchor="_ybxg3l4lydjh">
             <w:r>
               <w:rPr>
+                <w:rFonts w:ascii="Calibri" w:cs="Calibri" w:eastAsia="Calibri" w:hAnsi="Calibri"/>
+                <w:b w:val="0"/>
+                <w:i w:val="0"/>
+                <w:smallCaps w:val="0"/>
+                <w:strike w:val="0"/>
+                <w:color w:val="000000"/>
+                <w:sz w:val="22"/>
+                <w:szCs w:val="22"/>
+                <w:u w:val="none"/>
+                <w:shd w:fill="auto" w:val="clear"/>
+                <w:vertAlign w:val="baseline"/>
                 <w:rtl w:val="0"/>
               </w:rPr>
               <w:t xml:space="preserve">Artificial Intelligence</w:t>
@@ -2711,6 +2737,17 @@
           </w:hyperlink>
           <w:r>
             <w:rPr>
+              <w:rFonts w:ascii="Calibri" w:cs="Calibri" w:eastAsia="Calibri" w:hAnsi="Calibri"/>
+              <w:b w:val="0"/>
+              <w:i w:val="0"/>
+              <w:smallCaps w:val="0"/>
+              <w:strike w:val="0"/>
+              <w:color w:val="000000"/>
+              <w:sz w:val="22"/>
+              <w:szCs w:val="22"/>
+              <w:u w:val="none"/>
+              <w:shd w:fill="auto" w:val="clear"/>
+              <w:vertAlign w:val="baseline"/>
               <w:rtl w:val="0"/>
             </w:rPr>
             <w:tab/>
@@ -2722,6 +2759,17 @@
           </w:r>
           <w:r>
             <w:rPr>
+              <w:rFonts w:ascii="Calibri" w:cs="Calibri" w:eastAsia="Calibri" w:hAnsi="Calibri"/>
+              <w:b w:val="0"/>
+              <w:i w:val="0"/>
+              <w:smallCaps w:val="0"/>
+              <w:strike w:val="0"/>
+              <w:color w:val="000000"/>
+              <w:sz w:val="22"/>
+              <w:szCs w:val="22"/>
+              <w:u w:val="none"/>
+              <w:shd w:fill="auto" w:val="clear"/>
+              <w:vertAlign w:val="baseline"/>
               <w:rtl w:val="0"/>
             </w:rPr>
             <w:t xml:space="preserve">5</w:t>
@@ -3428,7 +3476,7 @@
               <w:vertAlign w:val="baseline"/>
               <w:rtl w:val="0"/>
             </w:rPr>
-            <w:t xml:space="preserve">7</w:t>
+            <w:t xml:space="preserve">8</w:t>
           </w:r>
           <w:r>
             <w:fldChar w:fldCharType="end"/>
@@ -3554,7 +3602,7 @@
           <w:szCs w:val="24"/>
           <w:rtl w:val="0"/>
         </w:rPr>
-        <w:t xml:space="preserve">  Looting Looters is a competitive first-person online multiplayer game where the goal is to collect as much loot as possible without getting caught by the castle guard. The winner of a round is determined by whoever scored the most points, not who got caught last... so be aggressive, be smart and LOOT! The players will have access to different traps which can be used to affect other players or the guards as well.</w:t>
+        <w:t xml:space="preserve">  Looting Looters is a competitive first-person online multiplayer game where the goal is to collect as much loot as possible without getting caught by the guard. The winner of a round is determined by whoever scored the most points, not who got caught last... so be aggressive, be smart and LOOT! The players will have access to different traps which can be used to affect other players or the guards as well.</w:t>
       </w:r>
       <w:r>
         <w:rPr>
@@ -3783,13 +3831,15 @@
         <w:jc w:val="left"/>
         <w:rPr>
           <w:rFonts w:ascii="Times New Roman" w:cs="Times New Roman" w:eastAsia="Times New Roman" w:hAnsi="Times New Roman"/>
-          <w:sz w:val="24"/>
-          <w:szCs w:val="24"/>
-        </w:rPr>
-      </w:pPr>
-      <w:r>
-        <w:rPr>
-          <w:rFonts w:ascii="Times New Roman" w:cs="Times New Roman" w:eastAsia="Times New Roman" w:hAnsi="Times New Roman"/>
+          <w:strike w:val="1"/>
+          <w:sz w:val="24"/>
+          <w:szCs w:val="24"/>
+        </w:rPr>
+      </w:pPr>
+      <w:r>
+        <w:rPr>
+          <w:rFonts w:ascii="Times New Roman" w:cs="Times New Roman" w:eastAsia="Times New Roman" w:hAnsi="Times New Roman"/>
+          <w:strike w:val="1"/>
           <w:sz w:val="24"/>
           <w:szCs w:val="24"/>
           <w:rtl w:val="0"/>
@@ -4548,6 +4598,38 @@
         </w:pBdr>
         <w:shd w:fill="auto" w:val="clear"/>
         <w:spacing w:after="0" w:before="0" w:line="276" w:lineRule="auto"/>
+        <w:ind w:left="100" w:right="0" w:hanging="100"/>
+        <w:jc w:val="left"/>
+        <w:rPr>
+          <w:rFonts w:ascii="Times New Roman" w:cs="Times New Roman" w:eastAsia="Times New Roman" w:hAnsi="Times New Roman"/>
+          <w:sz w:val="24"/>
+          <w:szCs w:val="24"/>
+        </w:rPr>
+      </w:pPr>
+      <w:r>
+        <w:rPr>
+          <w:rFonts w:ascii="Times New Roman" w:cs="Times New Roman" w:eastAsia="Times New Roman" w:hAnsi="Times New Roman"/>
+          <w:sz w:val="24"/>
+          <w:szCs w:val="24"/>
+          <w:rtl w:val="0"/>
+        </w:rPr>
+        <w:t xml:space="preserve">GameFrwkSessionsPlugin</w:t>
+      </w:r>
+    </w:p>
+    <w:p>
+      <w:pPr>
+        <w:keepNext w:val="0"/>
+        <w:keepLines w:val="0"/>
+        <w:widowControl w:val="0"/>
+        <w:pBdr>
+          <w:top w:space="0" w:sz="0" w:val="nil"/>
+          <w:left w:space="0" w:sz="0" w:val="nil"/>
+          <w:bottom w:space="0" w:sz="0" w:val="nil"/>
+          <w:right w:space="0" w:sz="0" w:val="nil"/>
+          <w:between w:space="0" w:sz="0" w:val="nil"/>
+        </w:pBdr>
+        <w:shd w:fill="auto" w:val="clear"/>
+        <w:spacing w:after="0" w:before="0" w:line="276" w:lineRule="auto"/>
         <w:ind w:left="0" w:right="0" w:firstLine="0"/>
         <w:jc w:val="left"/>
         <w:rPr>
@@ -4613,78 +4695,6 @@
         <w:rPr>
           <w:rtl w:val="0"/>
         </w:rPr>
-      </w:r>
-    </w:p>
-    <w:p>
-      <w:pPr>
-        <w:numPr>
-          <w:ilvl w:val="0"/>
-          <w:numId w:val="1"/>
-        </w:numPr>
-        <w:ind w:left="720" w:right="340" w:hanging="360"/>
-        <w:rPr>
-          <w:rFonts w:ascii="Times New Roman" w:cs="Times New Roman" w:eastAsia="Times New Roman" w:hAnsi="Times New Roman"/>
-          <w:sz w:val="24"/>
-          <w:szCs w:val="24"/>
-          <w:u w:val="none"/>
-        </w:rPr>
-      </w:pPr>
-      <w:r>
-        <w:rPr>
-          <w:rFonts w:ascii="Times New Roman" w:cs="Times New Roman" w:eastAsia="Times New Roman" w:hAnsi="Times New Roman"/>
-          <w:sz w:val="24"/>
-          <w:szCs w:val="24"/>
-          <w:rtl w:val="0"/>
-        </w:rPr>
-        <w:t xml:space="preserve">Unreal C++ project.</w:t>
-      </w:r>
-    </w:p>
-    <w:p>
-      <w:pPr>
-        <w:numPr>
-          <w:ilvl w:val="0"/>
-          <w:numId w:val="1"/>
-        </w:numPr>
-        <w:ind w:left="720" w:right="340" w:hanging="360"/>
-        <w:rPr>
-          <w:rFonts w:ascii="Times New Roman" w:cs="Times New Roman" w:eastAsia="Times New Roman" w:hAnsi="Times New Roman"/>
-          <w:sz w:val="24"/>
-          <w:szCs w:val="24"/>
-          <w:u w:val="none"/>
-        </w:rPr>
-      </w:pPr>
-      <w:r>
-        <w:rPr>
-          <w:rFonts w:ascii="Times New Roman" w:cs="Times New Roman" w:eastAsia="Times New Roman" w:hAnsi="Times New Roman"/>
-          <w:sz w:val="24"/>
-          <w:szCs w:val="24"/>
-          <w:rtl w:val="0"/>
-        </w:rPr>
-        <w:t xml:space="preserve">AI (alpha 1), networking, and match-making elements(alpha 2). </w:t>
-      </w:r>
-    </w:p>
-    <w:p>
-      <w:pPr>
-        <w:numPr>
-          <w:ilvl w:val="0"/>
-          <w:numId w:val="1"/>
-        </w:numPr>
-        <w:ind w:left="720" w:right="340" w:hanging="360"/>
-        <w:rPr>
-          <w:rFonts w:ascii="Times New Roman" w:cs="Times New Roman" w:eastAsia="Times New Roman" w:hAnsi="Times New Roman"/>
-          <w:sz w:val="24"/>
-          <w:szCs w:val="24"/>
-          <w:u w:val="none"/>
-        </w:rPr>
-      </w:pPr>
-      <w:r>
-        <w:rPr>
-          <w:rFonts w:ascii="Times New Roman" w:cs="Times New Roman" w:eastAsia="Times New Roman" w:hAnsi="Times New Roman"/>
-          <w:sz w:val="24"/>
-          <w:szCs w:val="24"/>
-          <w:rtl w:val="0"/>
-        </w:rPr>
-        <w:t xml:space="preserve">Randomly generate level as a collection of rooms</w:t>
       </w:r>
     </w:p>
     <w:p>
@@ -4708,7 +4718,7 @@
           <w:szCs w:val="24"/>
           <w:rtl w:val="0"/>
         </w:rPr>
-        <w:t xml:space="preserve">Populate rooms with randomly selected furniture assets</w:t>
+        <w:t xml:space="preserve">Unreal C++ project</w:t>
       </w:r>
     </w:p>
     <w:p>
@@ -4732,7 +4742,7 @@
           <w:szCs w:val="24"/>
           <w:rtl w:val="0"/>
         </w:rPr>
-        <w:t xml:space="preserve">Generate room connections via doors randomly connected which can be altered during runtime</w:t>
+        <w:t xml:space="preserve">AI, networking, and match-making elements </w:t>
       </w:r>
     </w:p>
     <w:p>
@@ -4756,14 +4766,14 @@
           <w:szCs w:val="24"/>
           <w:rtl w:val="0"/>
         </w:rPr>
-        <w:t xml:space="preserve">Create traps that can be placed by characters and affect gameplay</w:t>
+        <w:t xml:space="preserve">Randomly generate level as a collection of rooms</w:t>
       </w:r>
     </w:p>
     <w:p>
       <w:pPr>
         <w:numPr>
           <w:ilvl w:val="0"/>
-          <w:numId w:val="2"/>
+          <w:numId w:val="4"/>
         </w:numPr>
         <w:ind w:left="720" w:right="340" w:hanging="360"/>
         <w:rPr>
@@ -4780,14 +4790,86 @@
           <w:szCs w:val="24"/>
           <w:rtl w:val="0"/>
         </w:rPr>
-        <w:t xml:space="preserve">The ability to gather loot which gives score and possibly traps</w:t>
+        <w:t xml:space="preserve">Populate rooms with randomly selected furniture assets</w:t>
       </w:r>
     </w:p>
     <w:p>
       <w:pPr>
         <w:numPr>
           <w:ilvl w:val="0"/>
-          <w:numId w:val="2"/>
+          <w:numId w:val="4"/>
+        </w:numPr>
+        <w:ind w:left="720" w:right="340" w:hanging="360"/>
+        <w:rPr>
+          <w:rFonts w:ascii="Times New Roman" w:cs="Times New Roman" w:eastAsia="Times New Roman" w:hAnsi="Times New Roman"/>
+          <w:sz w:val="24"/>
+          <w:szCs w:val="24"/>
+          <w:u w:val="none"/>
+        </w:rPr>
+      </w:pPr>
+      <w:r>
+        <w:rPr>
+          <w:rFonts w:ascii="Times New Roman" w:cs="Times New Roman" w:eastAsia="Times New Roman" w:hAnsi="Times New Roman"/>
+          <w:sz w:val="24"/>
+          <w:szCs w:val="24"/>
+          <w:rtl w:val="0"/>
+        </w:rPr>
+        <w:t xml:space="preserve">Generate room connections via doors randomly connected</w:t>
+      </w:r>
+    </w:p>
+    <w:p>
+      <w:pPr>
+        <w:numPr>
+          <w:ilvl w:val="0"/>
+          <w:numId w:val="4"/>
+        </w:numPr>
+        <w:ind w:left="720" w:right="340" w:hanging="360"/>
+        <w:rPr>
+          <w:rFonts w:ascii="Times New Roman" w:cs="Times New Roman" w:eastAsia="Times New Roman" w:hAnsi="Times New Roman"/>
+          <w:sz w:val="24"/>
+          <w:szCs w:val="24"/>
+          <w:u w:val="none"/>
+        </w:rPr>
+      </w:pPr>
+      <w:r>
+        <w:rPr>
+          <w:rFonts w:ascii="Times New Roman" w:cs="Times New Roman" w:eastAsia="Times New Roman" w:hAnsi="Times New Roman"/>
+          <w:sz w:val="24"/>
+          <w:szCs w:val="24"/>
+          <w:rtl w:val="0"/>
+        </w:rPr>
+        <w:t xml:space="preserve">Create traps that can be placed by characters and affect gameplay</w:t>
+      </w:r>
+    </w:p>
+    <w:p>
+      <w:pPr>
+        <w:numPr>
+          <w:ilvl w:val="0"/>
+          <w:numId w:val="4"/>
+        </w:numPr>
+        <w:ind w:left="720" w:right="340" w:hanging="360"/>
+        <w:rPr>
+          <w:rFonts w:ascii="Times New Roman" w:cs="Times New Roman" w:eastAsia="Times New Roman" w:hAnsi="Times New Roman"/>
+          <w:sz w:val="24"/>
+          <w:szCs w:val="24"/>
+          <w:u w:val="none"/>
+        </w:rPr>
+      </w:pPr>
+      <w:r>
+        <w:rPr>
+          <w:rFonts w:ascii="Times New Roman" w:cs="Times New Roman" w:eastAsia="Times New Roman" w:hAnsi="Times New Roman"/>
+          <w:sz w:val="24"/>
+          <w:szCs w:val="24"/>
+          <w:rtl w:val="0"/>
+        </w:rPr>
+        <w:t xml:space="preserve">The ability to gather loot which gives score and possibly traps</w:t>
+      </w:r>
+    </w:p>
+    <w:p>
+      <w:pPr>
+        <w:numPr>
+          <w:ilvl w:val="0"/>
+          <w:numId w:val="4"/>
         </w:numPr>
         <w:ind w:left="720" w:right="340" w:hanging="360"/>
         <w:rPr>
@@ -5075,98 +5157,6 @@
         <w:jc w:val="left"/>
         <w:rPr>
           <w:rFonts w:ascii="Times New Roman" w:cs="Times New Roman" w:eastAsia="Times New Roman" w:hAnsi="Times New Roman"/>
-          <w:sz w:val="24"/>
-          <w:szCs w:val="24"/>
-        </w:rPr>
-      </w:pPr>
-      <w:r>
-        <w:rPr>
-          <w:rFonts w:ascii="Times New Roman" w:cs="Times New Roman" w:eastAsia="Times New Roman" w:hAnsi="Times New Roman"/>
-          <w:sz w:val="24"/>
-          <w:szCs w:val="24"/>
-          <w:rtl w:val="0"/>
-        </w:rPr>
-        <w:t xml:space="preserve">The GameMode holds all Rooms, each Room holds all Assets they own, all Assets hold all Loot they own etc.</w:t>
-      </w:r>
-    </w:p>
-    <w:p>
-      <w:pPr>
-        <w:keepNext w:val="0"/>
-        <w:keepLines w:val="0"/>
-        <w:widowControl w:val="0"/>
-        <w:pBdr>
-          <w:top w:space="0" w:sz="0" w:val="nil"/>
-          <w:left w:space="0" w:sz="0" w:val="nil"/>
-          <w:bottom w:space="0" w:sz="0" w:val="nil"/>
-          <w:right w:space="0" w:sz="0" w:val="nil"/>
-          <w:between w:space="0" w:sz="0" w:val="nil"/>
-        </w:pBdr>
-        <w:shd w:fill="auto" w:val="clear"/>
-        <w:spacing w:after="0" w:before="3" w:line="240" w:lineRule="auto"/>
-        <w:ind w:left="100" w:right="221" w:hanging="100"/>
-        <w:jc w:val="left"/>
-        <w:rPr>
-          <w:rFonts w:ascii="Times New Roman" w:cs="Times New Roman" w:eastAsia="Times New Roman" w:hAnsi="Times New Roman"/>
-          <w:sz w:val="24"/>
-          <w:szCs w:val="24"/>
-        </w:rPr>
-      </w:pPr>
-      <w:r>
-        <w:rPr>
-          <w:rtl w:val="0"/>
-        </w:rPr>
-      </w:r>
-    </w:p>
-    <w:p>
-      <w:pPr>
-        <w:keepNext w:val="0"/>
-        <w:keepLines w:val="0"/>
-        <w:widowControl w:val="0"/>
-        <w:pBdr>
-          <w:top w:space="0" w:sz="0" w:val="nil"/>
-          <w:left w:space="0" w:sz="0" w:val="nil"/>
-          <w:bottom w:space="0" w:sz="0" w:val="nil"/>
-          <w:right w:space="0" w:sz="0" w:val="nil"/>
-          <w:between w:space="0" w:sz="0" w:val="nil"/>
-        </w:pBdr>
-        <w:shd w:fill="auto" w:val="clear"/>
-        <w:spacing w:after="0" w:before="3" w:line="240" w:lineRule="auto"/>
-        <w:ind w:left="100" w:right="221" w:hanging="100"/>
-        <w:jc w:val="left"/>
-        <w:rPr>
-          <w:rFonts w:ascii="Times New Roman" w:cs="Times New Roman" w:eastAsia="Times New Roman" w:hAnsi="Times New Roman"/>
-          <w:sz w:val="24"/>
-          <w:szCs w:val="24"/>
-        </w:rPr>
-      </w:pPr>
-      <w:r>
-        <w:rPr>
-          <w:rFonts w:ascii="Times New Roman" w:cs="Times New Roman" w:eastAsia="Times New Roman" w:hAnsi="Times New Roman"/>
-          <w:sz w:val="24"/>
-          <w:szCs w:val="24"/>
-          <w:rtl w:val="0"/>
-        </w:rPr>
-        <w:t xml:space="preserve">The Game mode determines when the rooms will generate loot for the player. Currently loot is just generated at the start and it auto-respawns, but as we flesh it out, we will have the GameMode call a spawning function on a Timer that will split loot spawning across the rooms in a randomized manner.</w:t>
-      </w:r>
-    </w:p>
-    <w:p>
-      <w:pPr>
-        <w:keepNext w:val="0"/>
-        <w:keepLines w:val="0"/>
-        <w:widowControl w:val="0"/>
-        <w:pBdr>
-          <w:top w:space="0" w:sz="0" w:val="nil"/>
-          <w:left w:space="0" w:sz="0" w:val="nil"/>
-          <w:bottom w:space="0" w:sz="0" w:val="nil"/>
-          <w:right w:space="0" w:sz="0" w:val="nil"/>
-          <w:between w:space="0" w:sz="0" w:val="nil"/>
-        </w:pBdr>
-        <w:shd w:fill="auto" w:val="clear"/>
-        <w:spacing w:after="0" w:before="3" w:line="240" w:lineRule="auto"/>
-        <w:ind w:left="0" w:right="221" w:firstLine="0"/>
-        <w:jc w:val="left"/>
-        <w:rPr>
-          <w:rFonts w:ascii="Times New Roman" w:cs="Times New Roman" w:eastAsia="Times New Roman" w:hAnsi="Times New Roman"/>
           <w:b w:val="0"/>
           <w:i w:val="0"/>
           <w:smallCaps w:val="0"/>
@@ -5179,6 +5169,15 @@
           <w:vertAlign w:val="baseline"/>
         </w:rPr>
       </w:pPr>
+      <w:r>
+        <w:rPr>
+          <w:rFonts w:ascii="Times New Roman" w:cs="Times New Roman" w:eastAsia="Times New Roman" w:hAnsi="Times New Roman"/>
+          <w:sz w:val="24"/>
+          <w:szCs w:val="24"/>
+          <w:rtl w:val="0"/>
+        </w:rPr>
+        <w:t xml:space="preserve">The GameMode holds all Rooms, each Room holds all Assets they own, all Assets hold all Loot they own etc.</w:t>
+      </w:r>
       <w:r>
         <w:rPr>
           <w:rtl w:val="0"/>
@@ -5260,7 +5259,7 @@
           <w:szCs w:val="24"/>
           <w:rtl w:val="0"/>
         </w:rPr>
-        <w:t xml:space="preserve">Currently in Alpha 1 there is only 1 real gamestate which is gameplay. Alpha 2 will have a main menu and options screen. For gameplay there should be gameplay, paused and spectating.</w:t>
+        <w:t xml:space="preserve">Aside from being in the main menu there is no gamestate aside from gameplay unless you get knocked out by the guard which temporarily puts you in a ‘dead’ state.</w:t>
       </w:r>
       <w:r>
         <w:rPr>
@@ -5418,7 +5417,7 @@
           <w:szCs w:val="24"/>
           <w:rtl w:val="0"/>
         </w:rPr>
-        <w:t xml:space="preserve">No audio present in alpha 1.</w:t>
+        <w:t xml:space="preserve">We use background music for the main menu and while in the lobby. During gameplay the player has standard background music and when chased that changes to a chase music. There are sounds for picking up loot and traps going off as well.</w:t>
       </w:r>
       <w:r>
         <w:rPr>
@@ -5644,7 +5643,7 @@
           <w:szCs w:val="24"/>
           <w:rtl w:val="0"/>
         </w:rPr>
-        <w:t xml:space="preserve">If he sees the player with this component he will enter attack mode and chase the player. If he contacts the player he will “kill” the player.</w:t>
+        <w:t xml:space="preserve">If he sees the player with this component he will enter attack mode and chase the player. If he contacts the player he will “kill” the player (they respawn after a period).</w:t>
       </w:r>
     </w:p>
     <w:p>
@@ -5775,7 +5774,7 @@
           <w:szCs w:val="24"/>
           <w:rtl w:val="0"/>
         </w:rPr>
-        <w:t xml:space="preserve">Not present in Alpha 1 but will be in subsequent releases.</w:t>
+        <w:t xml:space="preserve">Used to replicate most things across server and clients. If one player picks something up everyone sees it, as do they when it shatters. Loot is networked so it’s a race for loot as if one player takes loot other players can’t. Movement, the guard, traps, etc are all networked as well as the players’ inventory and scores.</w:t>
       </w:r>
       <w:r>
         <w:rPr>
@@ -5978,7 +5977,7 @@
           <w:szCs w:val="24"/>
           <w:rtl w:val="0"/>
         </w:rPr>
-        <w:t xml:space="preserve">GameMode -&gt; Rooms - &gt; Assets -&gt; Loot</w:t>
+        <w:t xml:space="preserve">GameState -&gt; Rooms - &gt; Assets -&gt; Loot</w:t>
       </w:r>
     </w:p>
     <w:p>
@@ -6014,7 +6013,39 @@
           <w:szCs w:val="24"/>
           <w:rtl w:val="0"/>
         </w:rPr>
-        <w:t xml:space="preserve">The GameMode holds all Rooms, each Room holds all Assets they own, all Assets hold all Loot they own etc.</w:t>
+        <w:t xml:space="preserve">The GameState will then begin generating the level. First the rooms are generated. Then the assets and doors are generated. Then the doors are connected. Finally the loot is spawned. The GameState keeps track of the rooms, which is replicated to all clients to each client has the same level (if this wasn’t server side all players would be playing in their own map).</w:t>
+      </w:r>
+    </w:p>
+    <w:p>
+      <w:pPr>
+        <w:spacing w:before="3" w:lineRule="auto"/>
+        <w:ind w:left="0" w:right="221" w:firstLine="0"/>
+        <w:rPr>
+          <w:rFonts w:ascii="Times New Roman" w:cs="Times New Roman" w:eastAsia="Times New Roman" w:hAnsi="Times New Roman"/>
+          <w:sz w:val="24"/>
+          <w:szCs w:val="24"/>
+        </w:rPr>
+      </w:pPr>
+      <w:r>
+        <w:rPr>
+          <w:rtl w:val="0"/>
+        </w:rPr>
+      </w:r>
+    </w:p>
+    <w:p>
+      <w:pPr>
+        <w:spacing w:before="3" w:lineRule="auto"/>
+        <w:ind w:left="0" w:right="221" w:firstLine="0"/>
+        <w:rPr>
+          <w:rFonts w:ascii="Times New Roman" w:cs="Times New Roman" w:eastAsia="Times New Roman" w:hAnsi="Times New Roman"/>
+          <w:sz w:val="24"/>
+          <w:szCs w:val="24"/>
+        </w:rPr>
+      </w:pPr>
+      <w:r>
+        <w:rPr>
+          <w:rtl w:val="0"/>
+        </w:rPr>
       </w:r>
     </w:p>
     <w:p>
@@ -6029,8 +6060,12 @@
       </w:pPr>
       <w:r>
         <w:rPr>
-          <w:rtl w:val="0"/>
-        </w:rPr>
+          <w:rFonts w:ascii="Times New Roman" w:cs="Times New Roman" w:eastAsia="Times New Roman" w:hAnsi="Times New Roman"/>
+          <w:sz w:val="24"/>
+          <w:szCs w:val="24"/>
+          <w:rtl w:val="0"/>
+        </w:rPr>
+        <w:t xml:space="preserve">RANDOMIZATION AND HOW ITS DONE:</w:t>
       </w:r>
     </w:p>
     <w:p>
@@ -6050,7 +6085,7 @@
           <w:szCs w:val="24"/>
           <w:rtl w:val="0"/>
         </w:rPr>
-        <w:t xml:space="preserve">The Game mode determines when the rooms will generate loot for the player. Currently loot is just generated at the start and it auto-respawns, but as we flesh it out, we will have the GameMode call a spawning function on a Timer that will split loot spawning across the rooms in a randomized manner.</w:t>
+        <w:t xml:space="preserve">There’s numerous levels of randomization to ensure a unique seed on each run. A step by step process of the creation of a game level ensures that:</w:t>
       </w:r>
     </w:p>
     <w:p>
@@ -6086,7 +6121,8 @@
           <w:szCs w:val="24"/>
           <w:rtl w:val="0"/>
         </w:rPr>
-        <w:t xml:space="preserve">RANDOMIZATION AND HOW ITS DONE:</w:t>
+        <w:tab/>
+        <w:t xml:space="preserve">Step 1 - Generate room meshes randomly from a list of loaded blueprints</w:t>
       </w:r>
     </w:p>
     <w:p>
@@ -6106,7 +6142,8 @@
           <w:szCs w:val="24"/>
           <w:rtl w:val="0"/>
         </w:rPr>
-        <w:t xml:space="preserve">There’s numerous levels of randomization to ensure a unique seed on each run. A step by step process of the creation of a game level ensures that:</w:t>
+        <w:tab/>
+        <w:t xml:space="preserve">Step 2 - Connect the doors of each room together randomly (sometimes there is no connection at all)</w:t>
       </w:r>
     </w:p>
     <w:p>
@@ -6121,8 +6158,12 @@
       </w:pPr>
       <w:r>
         <w:rPr>
-          <w:rtl w:val="0"/>
-        </w:rPr>
+          <w:rFonts w:ascii="Times New Roman" w:cs="Times New Roman" w:eastAsia="Times New Roman" w:hAnsi="Times New Roman"/>
+          <w:sz w:val="24"/>
+          <w:szCs w:val="24"/>
+          <w:rtl w:val="0"/>
+        </w:rPr>
+        <w:t xml:space="preserve">  Step 3 - Each room spawns their game assets randomly from a list of loaded blueprints using type specifiers</w:t>
       </w:r>
     </w:p>
     <w:p>
@@ -6142,8 +6183,7 @@
           <w:szCs w:val="24"/>
           <w:rtl w:val="0"/>
         </w:rPr>
-        <w:tab/>
-        <w:t xml:space="preserve">Step 1 - Generate room meshes randomly from a list of loaded blueprints</w:t>
+        <w:t xml:space="preserve">  Step 4 - Assets spawn their loot. The loot they spawn is also random.</w:t>
       </w:r>
     </w:p>
     <w:p>
@@ -6164,7 +6204,7 @@
           <w:rtl w:val="0"/>
         </w:rPr>
         <w:tab/>
-        <w:t xml:space="preserve">Step 2 - Connect the doors of each room together randomly (sometimes there is no connection at all)</w:t>
+        <w:t xml:space="preserve">Step 5 - Loot has a random chance to give traps and also have a varied score based on their type.</w:t>
       </w:r>
     </w:p>
     <w:p>
@@ -6179,12 +6219,8 @@
       </w:pPr>
       <w:r>
         <w:rPr>
-          <w:rFonts w:ascii="Times New Roman" w:cs="Times New Roman" w:eastAsia="Times New Roman" w:hAnsi="Times New Roman"/>
-          <w:sz w:val="24"/>
-          <w:szCs w:val="24"/>
-          <w:rtl w:val="0"/>
-        </w:rPr>
-        <w:t xml:space="preserve">  Step 3 - Each room spawns their game assets randomly from a list of loaded blueprints using type specifiers</w:t>
+          <w:rtl w:val="0"/>
+        </w:rPr>
       </w:r>
     </w:p>
     <w:p>
@@ -6204,7 +6240,7 @@
           <w:szCs w:val="24"/>
           <w:rtl w:val="0"/>
         </w:rPr>
-        <w:t xml:space="preserve">  Step 4 - Assets spawn their loot (but they are invisible). The loot they spawn is also random.</w:t>
+        <w:t xml:space="preserve">AMYPLAYERSTATE</w:t>
       </w:r>
     </w:p>
     <w:p>
@@ -6224,7 +6260,7 @@
           <w:szCs w:val="24"/>
           <w:rtl w:val="0"/>
         </w:rPr>
-        <w:t xml:space="preserve">  Step 5 - On intervals during runtime, the GameMode will tell Rooms to spawn a random amount of loot.</w:t>
+        <w:t xml:space="preserve">Holds relevant data for the player like their score and team as well as other networked information. Also holds info for the inventory such as how many traps the player has, what slot is selected and what traps are in which slot. Almost exclusively a container.</w:t>
       </w:r>
     </w:p>
     <w:p>
@@ -6239,13 +6275,8 @@
       </w:pPr>
       <w:r>
         <w:rPr>
-          <w:rFonts w:ascii="Times New Roman" w:cs="Times New Roman" w:eastAsia="Times New Roman" w:hAnsi="Times New Roman"/>
-          <w:sz w:val="24"/>
-          <w:szCs w:val="24"/>
-          <w:rtl w:val="0"/>
-        </w:rPr>
-        <w:tab/>
-        <w:t xml:space="preserve">Step 6 - Those rooms will choose assets at random and have them ‘spawn’ loot. Behind the scenes we are actually just turning loot visible.</w:t>
+          <w:rtl w:val="0"/>
+        </w:rPr>
       </w:r>
     </w:p>
     <w:p>
@@ -6260,8 +6291,12 @@
       </w:pPr>
       <w:r>
         <w:rPr>
-          <w:rtl w:val="0"/>
-        </w:rPr>
+          <w:rFonts w:ascii="Times New Roman" w:cs="Times New Roman" w:eastAsia="Times New Roman" w:hAnsi="Times New Roman"/>
+          <w:sz w:val="24"/>
+          <w:szCs w:val="24"/>
+          <w:rtl w:val="0"/>
+        </w:rPr>
+        <w:t xml:space="preserve">ABASECHARACTER</w:t>
       </w:r>
     </w:p>
     <w:p>
@@ -6281,7 +6316,7 @@
           <w:szCs w:val="24"/>
           <w:rtl w:val="0"/>
         </w:rPr>
-        <w:t xml:space="preserve">THE PLAYERS</w:t>
+        <w:t xml:space="preserve">All Characters (Guard &amp; Player) inherit from this class. This class sets up most components for characters. It largely handles death, movement and general world interaction. Some functions are overridden in subclasses.</w:t>
       </w:r>
     </w:p>
     <w:p>
@@ -6296,12 +6331,8 @@
       </w:pPr>
       <w:r>
         <w:rPr>
-          <w:rFonts w:ascii="Times New Roman" w:cs="Times New Roman" w:eastAsia="Times New Roman" w:hAnsi="Times New Roman"/>
-          <w:sz w:val="24"/>
-          <w:szCs w:val="24"/>
-          <w:rtl w:val="0"/>
-        </w:rPr>
-        <w:t xml:space="preserve">The players in-game will spawn in Room 1. At that point it’s up to them where they go. They can touch doors to teleport to other rooms and loot the loot they find. They can get traps as well from the loot and use them to hinder other players or the guard. If they’re touched by the guard they die and will swap to a spectator camera that will let them continue to enjoy the game from the guard’s point of view (not currently in alpha 1).</w:t>
+          <w:rtl w:val="0"/>
+        </w:rPr>
       </w:r>
     </w:p>
     <w:p>
@@ -6316,8 +6347,12 @@
       </w:pPr>
       <w:r>
         <w:rPr>
-          <w:rtl w:val="0"/>
-        </w:rPr>
+          <w:rFonts w:ascii="Times New Roman" w:cs="Times New Roman" w:eastAsia="Times New Roman" w:hAnsi="Times New Roman"/>
+          <w:sz w:val="24"/>
+          <w:szCs w:val="24"/>
+          <w:rtl w:val="0"/>
+        </w:rPr>
+        <w:t xml:space="preserve">APLAYERCHARACTER</w:t>
       </w:r>
     </w:p>
     <w:p>
@@ -6337,7 +6372,7 @@
           <w:szCs w:val="24"/>
           <w:rtl w:val="0"/>
         </w:rPr>
-        <w:t xml:space="preserve">THE GUARD</w:t>
+        <w:t xml:space="preserve">Players are what people actually control. They add a camera on top of the base components. This is where teams are set, music is handled, and player specific actions are handled. Such as respawning or looting. The player can die if they come into contact with the guard. Players on different teams can place traps against other players. The Player also contains an inventory component which handles most UI and trap related interaction. The player’s music changes depending on whether they are being chased or not.</w:t>
       </w:r>
     </w:p>
     <w:p>
@@ -6352,12 +6387,8 @@
       </w:pPr>
       <w:r>
         <w:rPr>
-          <w:rFonts w:ascii="Times New Roman" w:cs="Times New Roman" w:eastAsia="Times New Roman" w:hAnsi="Times New Roman"/>
-          <w:sz w:val="24"/>
-          <w:szCs w:val="24"/>
-          <w:rtl w:val="0"/>
-        </w:rPr>
-        <w:t xml:space="preserve">The guards in-game will spawn in their own special room (not currently in alpha 1). They will travel through the Rooms in the level in an attempt to find a Player. If the guard touches a player they will die and can no longer loot anything. If the guard is chasing a player but loses them they will attempt to find that player by using the player’s last known location as well as their last door accessed before losing contact. If at that point they still can’t find the player they go back to patrolling otherwise they attack the player again. During patrol mode the guard will begin using traps as well to hinder the players using timer logic and random chance based on how long it’s been since the last time the guard dropped a trap (not currently in alpha 1). The guard has infinite traps.</w:t>
+          <w:rtl w:val="0"/>
+        </w:rPr>
       </w:r>
     </w:p>
     <w:p>
@@ -6372,8 +6403,12 @@
       </w:pPr>
       <w:r>
         <w:rPr>
-          <w:rtl w:val="0"/>
-        </w:rPr>
+          <w:rFonts w:ascii="Times New Roman" w:cs="Times New Roman" w:eastAsia="Times New Roman" w:hAnsi="Times New Roman"/>
+          <w:sz w:val="24"/>
+          <w:szCs w:val="24"/>
+          <w:rtl w:val="0"/>
+        </w:rPr>
+        <w:t xml:space="preserve">AGUARDCHARACTER</w:t>
       </w:r>
     </w:p>
     <w:p>
@@ -6393,7 +6428,7 @@
           <w:szCs w:val="24"/>
           <w:rtl w:val="0"/>
         </w:rPr>
-        <w:t xml:space="preserve">LOOT</w:t>
+        <w:t xml:space="preserve">The guards in-game will spawn in their own room. They will travel through the Rooms in the level in an attempt to find a Player. If the guard touches a player they will die and can no longer loot anything until they respawn. If the guard is chasing a player but loses them they will attempt to find that player by using the player’s last known location as well as their last door accessed before losing contact. If at that point they still can’t find the player they go back to patrolling otherwise they attack the player again.</w:t>
       </w:r>
     </w:p>
     <w:p>
@@ -6408,12 +6443,8 @@
       </w:pPr>
       <w:r>
         <w:rPr>
-          <w:rFonts w:ascii="Times New Roman" w:cs="Times New Roman" w:eastAsia="Times New Roman" w:hAnsi="Times New Roman"/>
-          <w:sz w:val="24"/>
-          <w:szCs w:val="24"/>
-          <w:rtl w:val="0"/>
-        </w:rPr>
-        <w:t xml:space="preserve">Loot is spawned by Assets. By default they are will be non interactable and invisible. When they are flagged as active they’ll be seen and can be looted by the player. The amount of score given is random (clamped to 2 values) as well as a random chance to give a trap. There are multiple tiers of Loot that will have higher chances at getting a trap or guaranteed chances at specific traps (this will likely be expanded on as we’re currently in the design phase of loot).</w:t>
+          <w:rtl w:val="0"/>
+        </w:rPr>
       </w:r>
     </w:p>
     <w:p>
@@ -6428,8 +6459,12 @@
       </w:pPr>
       <w:r>
         <w:rPr>
-          <w:rtl w:val="0"/>
-        </w:rPr>
+          <w:rFonts w:ascii="Times New Roman" w:cs="Times New Roman" w:eastAsia="Times New Roman" w:hAnsi="Times New Roman"/>
+          <w:sz w:val="24"/>
+          <w:szCs w:val="24"/>
+          <w:rtl w:val="0"/>
+        </w:rPr>
+        <w:t xml:space="preserve">UINVENTORYCOMPONENT</w:t>
       </w:r>
     </w:p>
     <w:p>
@@ -6449,7 +6484,7 @@
           <w:szCs w:val="24"/>
           <w:rtl w:val="0"/>
         </w:rPr>
-        <w:t xml:space="preserve">TRAPS</w:t>
+        <w:t xml:space="preserve">This component is only contained within players. This holds the logic which spawns traps and collects loot. The data is actually held mostly in the playerstate though. When the payer tries to spawn a trap this will check if they have any traps, if the inventory slot selected has a trap in it and if it passes it will spawn whatever trap is in that slot where the player is aiming. When collecting loot it will check if they have any open slots and if the loot gave a trap. If passing it will randomly give the player a trap in the leftmost open slot.</w:t>
       </w:r>
     </w:p>
     <w:p>
@@ -6464,12 +6499,8 @@
       </w:pPr>
       <w:r>
         <w:rPr>
-          <w:rFonts w:ascii="Times New Roman" w:cs="Times New Roman" w:eastAsia="Times New Roman" w:hAnsi="Times New Roman"/>
-          <w:sz w:val="24"/>
-          <w:szCs w:val="24"/>
-          <w:rtl w:val="0"/>
-        </w:rPr>
-        <w:t xml:space="preserve">Traps are randomly given to the Player when they loot Loot. Traps are placed by both the Player and the Guard. They cannot affect the actor that placed the trap. Their effects are always negative and are used as a way to hinder guards and other players. Current traps include:</w:t>
+          <w:rtl w:val="0"/>
+        </w:rPr>
       </w:r>
     </w:p>
     <w:p>
@@ -6484,8 +6515,12 @@
       </w:pPr>
       <w:r>
         <w:rPr>
-          <w:rtl w:val="0"/>
-        </w:rPr>
+          <w:rFonts w:ascii="Times New Roman" w:cs="Times New Roman" w:eastAsia="Times New Roman" w:hAnsi="Times New Roman"/>
+          <w:sz w:val="24"/>
+          <w:szCs w:val="24"/>
+          <w:rtl w:val="0"/>
+        </w:rPr>
+        <w:t xml:space="preserve">LOOT</w:t>
       </w:r>
     </w:p>
     <w:p>
@@ -6505,7 +6540,7 @@
           <w:szCs w:val="24"/>
           <w:rtl w:val="0"/>
         </w:rPr>
-        <w:t xml:space="preserve">Stop Trap - The triggering actor is unable to move for a short period of time.</w:t>
+        <w:t xml:space="preserve">Loot is spawned by Assets. The amount of score given is random (clamped to 2 values) as well as a random chance to give a trap. There are multiple tiers of Loot that will have higher chances at getting a trap or guaranteed chances at specific traps. After a certain period of time loot will respawn itself.</w:t>
       </w:r>
     </w:p>
     <w:p>
@@ -6520,12 +6555,8 @@
       </w:pPr>
       <w:r>
         <w:rPr>
-          <w:rFonts w:ascii="Times New Roman" w:cs="Times New Roman" w:eastAsia="Times New Roman" w:hAnsi="Times New Roman"/>
-          <w:sz w:val="24"/>
-          <w:szCs w:val="24"/>
-          <w:rtl w:val="0"/>
-        </w:rPr>
-        <w:t xml:space="preserve">Slow Trap - The triggering actor’s movement speed is slowed for a period of time.</w:t>
+          <w:rtl w:val="0"/>
+        </w:rPr>
       </w:r>
     </w:p>
     <w:p>
@@ -6545,7 +6576,7 @@
           <w:szCs w:val="24"/>
           <w:rtl w:val="0"/>
         </w:rPr>
-        <w:t xml:space="preserve">Blinding Trap - NYI</w:t>
+        <w:t xml:space="preserve">TRAPS</w:t>
       </w:r>
     </w:p>
     <w:p>
@@ -6560,8 +6591,12 @@
       </w:pPr>
       <w:r>
         <w:rPr>
-          <w:rtl w:val="0"/>
-        </w:rPr>
+          <w:rFonts w:ascii="Times New Roman" w:cs="Times New Roman" w:eastAsia="Times New Roman" w:hAnsi="Times New Roman"/>
+          <w:sz w:val="24"/>
+          <w:szCs w:val="24"/>
+          <w:rtl w:val="0"/>
+        </w:rPr>
+        <w:t xml:space="preserve">Traps are randomly given to the Player when they loot Loot. They cannot affect the actor that placed the trap or that actor’s team. Their effects are always negative and are used as a way to hinder guards and other players. Current traps include:</w:t>
       </w:r>
     </w:p>
     <w:p>
@@ -6576,20 +6611,923 @@
       </w:pPr>
       <w:r>
         <w:rPr>
-          <w:rFonts w:ascii="Times New Roman" w:cs="Times New Roman" w:eastAsia="Times New Roman" w:hAnsi="Times New Roman"/>
-          <w:sz w:val="24"/>
-          <w:szCs w:val="24"/>
-          <w:rtl w:val="0"/>
-        </w:rPr>
-        <w:t xml:space="preserve">More will be added over time.</w:t>
-      </w:r>
-    </w:p>
-    <w:p>
-      <w:pPr>
-        <w:spacing w:before="13" w:line="260" w:lineRule="auto"/>
-        <w:rPr>
-          <w:sz w:val="26"/>
-          <w:szCs w:val="26"/>
+          <w:rtl w:val="0"/>
+        </w:rPr>
+      </w:r>
+    </w:p>
+    <w:p>
+      <w:pPr>
+        <w:spacing w:before="3" w:lineRule="auto"/>
+        <w:ind w:left="100" w:right="221"/>
+        <w:rPr>
+          <w:rFonts w:ascii="Times New Roman" w:cs="Times New Roman" w:eastAsia="Times New Roman" w:hAnsi="Times New Roman"/>
+          <w:sz w:val="24"/>
+          <w:szCs w:val="24"/>
+        </w:rPr>
+      </w:pPr>
+      <w:r>
+        <w:rPr>
+          <w:rFonts w:ascii="Times New Roman" w:cs="Times New Roman" w:eastAsia="Times New Roman" w:hAnsi="Times New Roman"/>
+          <w:sz w:val="24"/>
+          <w:szCs w:val="24"/>
+          <w:rtl w:val="0"/>
+        </w:rPr>
+        <w:t xml:space="preserve">Stop Trap - The triggering actor is unable to move for a short period of time.</w:t>
+      </w:r>
+    </w:p>
+    <w:p>
+      <w:pPr>
+        <w:spacing w:before="3" w:lineRule="auto"/>
+        <w:ind w:left="100" w:right="221"/>
+        <w:rPr>
+          <w:rFonts w:ascii="Times New Roman" w:cs="Times New Roman" w:eastAsia="Times New Roman" w:hAnsi="Times New Roman"/>
+          <w:sz w:val="24"/>
+          <w:szCs w:val="24"/>
+        </w:rPr>
+      </w:pPr>
+      <w:r>
+        <w:rPr>
+          <w:rFonts w:ascii="Times New Roman" w:cs="Times New Roman" w:eastAsia="Times New Roman" w:hAnsi="Times New Roman"/>
+          <w:sz w:val="24"/>
+          <w:szCs w:val="24"/>
+          <w:rtl w:val="0"/>
+        </w:rPr>
+        <w:t xml:space="preserve">Slow Trap - The triggering actor’s movement speed is slowed for a period of time.</w:t>
+      </w:r>
+    </w:p>
+    <w:p>
+      <w:pPr>
+        <w:spacing w:before="3" w:lineRule="auto"/>
+        <w:ind w:left="100" w:right="221"/>
+        <w:rPr>
+          <w:rFonts w:ascii="Times New Roman" w:cs="Times New Roman" w:eastAsia="Times New Roman" w:hAnsi="Times New Roman"/>
+          <w:sz w:val="24"/>
+          <w:szCs w:val="24"/>
+        </w:rPr>
+      </w:pPr>
+      <w:r>
+        <w:rPr>
+          <w:rtl w:val="0"/>
+        </w:rPr>
+      </w:r>
+    </w:p>
+    <w:p>
+      <w:pPr>
+        <w:spacing w:before="3" w:lineRule="auto"/>
+        <w:ind w:left="100" w:right="221"/>
+        <w:rPr>
+          <w:rFonts w:ascii="Times New Roman" w:cs="Times New Roman" w:eastAsia="Times New Roman" w:hAnsi="Times New Roman"/>
+          <w:sz w:val="24"/>
+          <w:szCs w:val="24"/>
+        </w:rPr>
+      </w:pPr>
+      <w:r>
+        <w:rPr>
+          <w:rFonts w:ascii="Times New Roman" w:cs="Times New Roman" w:eastAsia="Times New Roman" w:hAnsi="Times New Roman"/>
+          <w:sz w:val="24"/>
+          <w:szCs w:val="24"/>
+          <w:rtl w:val="0"/>
+        </w:rPr>
+        <w:t xml:space="preserve">AGRABBABLESTATICMESHACTOR</w:t>
+      </w:r>
+    </w:p>
+    <w:p>
+      <w:pPr>
+        <w:spacing w:before="3" w:lineRule="auto"/>
+        <w:ind w:left="100" w:right="221"/>
+        <w:rPr>
+          <w:rFonts w:ascii="Times New Roman" w:cs="Times New Roman" w:eastAsia="Times New Roman" w:hAnsi="Times New Roman"/>
+          <w:sz w:val="24"/>
+          <w:szCs w:val="24"/>
+        </w:rPr>
+      </w:pPr>
+      <w:r>
+        <w:rPr>
+          <w:rFonts w:ascii="Times New Roman" w:cs="Times New Roman" w:eastAsia="Times New Roman" w:hAnsi="Times New Roman"/>
+          <w:sz w:val="24"/>
+          <w:szCs w:val="24"/>
+          <w:rtl w:val="0"/>
+        </w:rPr>
+        <w:t xml:space="preserve">These actors are the ones which the player can interact with. They can be picked up, rotated, dropped or thrown. When thrown they will basically explode. If thrown at another grabbable they will deal half their health as damage to the other, potentially also breaking that one. These are occasionally spawned in place of standard furniture assets. They can also be used as portable line-of-sight cover from the guard.</w:t>
+      </w:r>
+    </w:p>
+    <w:p>
+      <w:pPr>
+        <w:spacing w:before="3" w:lineRule="auto"/>
+        <w:ind w:left="100" w:right="221"/>
+        <w:rPr>
+          <w:rFonts w:ascii="Times New Roman" w:cs="Times New Roman" w:eastAsia="Times New Roman" w:hAnsi="Times New Roman"/>
+          <w:sz w:val="24"/>
+          <w:szCs w:val="24"/>
+        </w:rPr>
+      </w:pPr>
+      <w:r>
+        <w:rPr>
+          <w:rtl w:val="0"/>
+        </w:rPr>
+      </w:r>
+    </w:p>
+    <w:p>
+      <w:pPr>
+        <w:spacing w:before="3" w:lineRule="auto"/>
+        <w:ind w:left="100" w:right="221"/>
+        <w:rPr>
+          <w:rFonts w:ascii="Times New Roman" w:cs="Times New Roman" w:eastAsia="Times New Roman" w:hAnsi="Times New Roman"/>
+          <w:sz w:val="24"/>
+          <w:szCs w:val="24"/>
+        </w:rPr>
+      </w:pPr>
+      <w:r>
+        <w:rPr>
+          <w:rFonts w:ascii="Times New Roman" w:cs="Times New Roman" w:eastAsia="Times New Roman" w:hAnsi="Times New Roman"/>
+          <w:sz w:val="24"/>
+          <w:szCs w:val="24"/>
+          <w:rtl w:val="0"/>
+        </w:rPr>
+        <w:t xml:space="preserve">ADOORACTOR</w:t>
+      </w:r>
+    </w:p>
+    <w:p>
+      <w:pPr>
+        <w:spacing w:before="3" w:lineRule="auto"/>
+        <w:ind w:left="100" w:right="221"/>
+        <w:rPr>
+          <w:rFonts w:ascii="Times New Roman" w:cs="Times New Roman" w:eastAsia="Times New Roman" w:hAnsi="Times New Roman"/>
+          <w:sz w:val="24"/>
+          <w:szCs w:val="24"/>
+        </w:rPr>
+      </w:pPr>
+      <w:r>
+        <w:rPr>
+          <w:rFonts w:ascii="Times New Roman" w:cs="Times New Roman" w:eastAsia="Times New Roman" w:hAnsi="Times New Roman"/>
+          <w:sz w:val="24"/>
+          <w:szCs w:val="24"/>
+          <w:rtl w:val="0"/>
+        </w:rPr>
+        <w:t xml:space="preserve">These actors represent doors in the game. They have a door mesh and a collider for detecting pawns. When a player collides with the doors collision sphere, they will be teleported to another door. Doors require a pointer to another door to set a ‘connection’. Without a connection the door cannot teleport the player to another door. For that reason, after a level generation if there are any doors leftover that didn’t get a connection (possibly due to an odd number of doors), they are turned invisible and no longer tick or register collision.</w:t>
+      </w:r>
+    </w:p>
+    <w:p>
+      <w:pPr>
+        <w:spacing w:before="3" w:lineRule="auto"/>
+        <w:ind w:left="100" w:right="221"/>
+        <w:rPr>
+          <w:rFonts w:ascii="Times New Roman" w:cs="Times New Roman" w:eastAsia="Times New Roman" w:hAnsi="Times New Roman"/>
+          <w:sz w:val="24"/>
+          <w:szCs w:val="24"/>
+        </w:rPr>
+      </w:pPr>
+      <w:r>
+        <w:rPr>
+          <w:rtl w:val="0"/>
+        </w:rPr>
+      </w:r>
+    </w:p>
+    <w:p>
+      <w:pPr>
+        <w:spacing w:before="3" w:lineRule="auto"/>
+        <w:ind w:left="100" w:right="221"/>
+        <w:rPr>
+          <w:rFonts w:ascii="Times New Roman" w:cs="Times New Roman" w:eastAsia="Times New Roman" w:hAnsi="Times New Roman"/>
+          <w:sz w:val="24"/>
+          <w:szCs w:val="24"/>
+        </w:rPr>
+      </w:pPr>
+      <w:r>
+        <w:rPr>
+          <w:rFonts w:ascii="Times New Roman" w:cs="Times New Roman" w:eastAsia="Times New Roman" w:hAnsi="Times New Roman"/>
+          <w:sz w:val="24"/>
+          <w:szCs w:val="24"/>
+          <w:rtl w:val="0"/>
+        </w:rPr>
+        <w:t xml:space="preserve">AROOMACTORBASE</w:t>
+      </w:r>
+    </w:p>
+    <w:p>
+      <w:pPr>
+        <w:spacing w:before="3" w:lineRule="auto"/>
+        <w:ind w:left="100" w:right="221"/>
+        <w:rPr>
+          <w:rFonts w:ascii="Times New Roman" w:cs="Times New Roman" w:eastAsia="Times New Roman" w:hAnsi="Times New Roman"/>
+          <w:sz w:val="24"/>
+          <w:szCs w:val="24"/>
+        </w:rPr>
+      </w:pPr>
+      <w:r>
+        <w:rPr>
+          <w:rFonts w:ascii="Times New Roman" w:cs="Times New Roman" w:eastAsia="Times New Roman" w:hAnsi="Times New Roman"/>
+          <w:sz w:val="24"/>
+          <w:szCs w:val="24"/>
+          <w:rtl w:val="0"/>
+        </w:rPr>
+        <w:t xml:space="preserve">Rooms are the staple of the level. They hold a mesh that contains the room itself (has a varied amount of floors, walls, ceiling etc). Rooms provide functionality to spawn assets as well as managing their doors. When commanded, the room will iterate through all sockets in its mesh and spawn assets on those sockets using the socket name as a way to determine what asset is spawned there. All spawning is Server side only which is replicated to clients.</w:t>
+      </w:r>
+    </w:p>
+    <w:p>
+      <w:pPr>
+        <w:spacing w:before="3" w:lineRule="auto"/>
+        <w:ind w:left="100" w:right="221"/>
+        <w:rPr>
+          <w:rFonts w:ascii="Times New Roman" w:cs="Times New Roman" w:eastAsia="Times New Roman" w:hAnsi="Times New Roman"/>
+          <w:sz w:val="24"/>
+          <w:szCs w:val="24"/>
+        </w:rPr>
+      </w:pPr>
+      <w:r>
+        <w:rPr>
+          <w:rtl w:val="0"/>
+        </w:rPr>
+      </w:r>
+    </w:p>
+    <w:p>
+      <w:pPr>
+        <w:spacing w:before="3" w:lineRule="auto"/>
+        <w:ind w:left="100" w:right="221"/>
+        <w:rPr>
+          <w:rFonts w:ascii="Times New Roman" w:cs="Times New Roman" w:eastAsia="Times New Roman" w:hAnsi="Times New Roman"/>
+          <w:sz w:val="24"/>
+          <w:szCs w:val="24"/>
+        </w:rPr>
+      </w:pPr>
+      <w:r>
+        <w:rPr>
+          <w:rFonts w:ascii="Times New Roman" w:cs="Times New Roman" w:eastAsia="Times New Roman" w:hAnsi="Times New Roman"/>
+          <w:sz w:val="24"/>
+          <w:szCs w:val="24"/>
+          <w:rtl w:val="0"/>
+        </w:rPr>
+        <w:t xml:space="preserve">Example: SOCKET NAME - Small_Object_Chair_Static_1</w:t>
+      </w:r>
+    </w:p>
+    <w:p>
+      <w:pPr>
+        <w:spacing w:before="3" w:lineRule="auto"/>
+        <w:ind w:left="100" w:right="221"/>
+        <w:rPr>
+          <w:rFonts w:ascii="Times New Roman" w:cs="Times New Roman" w:eastAsia="Times New Roman" w:hAnsi="Times New Roman"/>
+          <w:sz w:val="24"/>
+          <w:szCs w:val="24"/>
+        </w:rPr>
+      </w:pPr>
+      <w:r>
+        <w:rPr>
+          <w:rFonts w:ascii="Times New Roman" w:cs="Times New Roman" w:eastAsia="Times New Roman" w:hAnsi="Times New Roman"/>
+          <w:sz w:val="24"/>
+          <w:szCs w:val="24"/>
+          <w:rtl w:val="0"/>
+        </w:rPr>
+        <w:t xml:space="preserve">With this name, the room will search the list of asset blueprints for a small chair asset that is not movable.</w:t>
+      </w:r>
+    </w:p>
+    <w:p>
+      <w:pPr>
+        <w:spacing w:before="3" w:lineRule="auto"/>
+        <w:ind w:left="100" w:right="221"/>
+        <w:rPr>
+          <w:rFonts w:ascii="Times New Roman" w:cs="Times New Roman" w:eastAsia="Times New Roman" w:hAnsi="Times New Roman"/>
+          <w:sz w:val="24"/>
+          <w:szCs w:val="24"/>
+        </w:rPr>
+      </w:pPr>
+      <w:r>
+        <w:rPr>
+          <w:rtl w:val="0"/>
+        </w:rPr>
+      </w:r>
+    </w:p>
+    <w:p>
+      <w:pPr>
+        <w:spacing w:before="3" w:lineRule="auto"/>
+        <w:ind w:left="100" w:right="221"/>
+        <w:rPr>
+          <w:rFonts w:ascii="Times New Roman" w:cs="Times New Roman" w:eastAsia="Times New Roman" w:hAnsi="Times New Roman"/>
+          <w:sz w:val="24"/>
+          <w:szCs w:val="24"/>
+        </w:rPr>
+      </w:pPr>
+      <w:r>
+        <w:rPr>
+          <w:rFonts w:ascii="Times New Roman" w:cs="Times New Roman" w:eastAsia="Times New Roman" w:hAnsi="Times New Roman"/>
+          <w:sz w:val="24"/>
+          <w:szCs w:val="24"/>
+          <w:rtl w:val="0"/>
+        </w:rPr>
+        <w:t xml:space="preserve">Rooms are also responsible for connecting doors to other doors on game startup. The GameState calls GenerateDoorConnections, which is a function that iterates through all doors the room is responsible for, and attempts to connect them to other doors using the following rules:</w:t>
+      </w:r>
+    </w:p>
+    <w:p>
+      <w:pPr>
+        <w:spacing w:before="3" w:lineRule="auto"/>
+        <w:ind w:left="100" w:right="221"/>
+        <w:rPr>
+          <w:rFonts w:ascii="Times New Roman" w:cs="Times New Roman" w:eastAsia="Times New Roman" w:hAnsi="Times New Roman"/>
+          <w:sz w:val="24"/>
+          <w:szCs w:val="24"/>
+        </w:rPr>
+      </w:pPr>
+      <w:r>
+        <w:rPr>
+          <w:rtl w:val="0"/>
+        </w:rPr>
+      </w:r>
+    </w:p>
+    <w:p>
+      <w:pPr>
+        <w:numPr>
+          <w:ilvl w:val="0"/>
+          <w:numId w:val="1"/>
+        </w:numPr>
+        <w:spacing w:after="0" w:afterAutospacing="0" w:before="3" w:lineRule="auto"/>
+        <w:ind w:left="720" w:right="221" w:hanging="360"/>
+        <w:rPr>
+          <w:rFonts w:ascii="Times New Roman" w:cs="Times New Roman" w:eastAsia="Times New Roman" w:hAnsi="Times New Roman"/>
+          <w:sz w:val="24"/>
+          <w:szCs w:val="24"/>
+          <w:u w:val="none"/>
+        </w:rPr>
+      </w:pPr>
+      <w:r>
+        <w:rPr>
+          <w:rFonts w:ascii="Times New Roman" w:cs="Times New Roman" w:eastAsia="Times New Roman" w:hAnsi="Times New Roman"/>
+          <w:sz w:val="24"/>
+          <w:szCs w:val="24"/>
+          <w:rtl w:val="0"/>
+        </w:rPr>
+        <w:t xml:space="preserve">The door cannot connect to it’s own room</w:t>
+      </w:r>
+    </w:p>
+    <w:p>
+      <w:pPr>
+        <w:numPr>
+          <w:ilvl w:val="0"/>
+          <w:numId w:val="1"/>
+        </w:numPr>
+        <w:spacing w:after="0" w:afterAutospacing="0" w:before="0" w:beforeAutospacing="0" w:lineRule="auto"/>
+        <w:ind w:left="720" w:right="221" w:hanging="360"/>
+        <w:rPr>
+          <w:rFonts w:ascii="Times New Roman" w:cs="Times New Roman" w:eastAsia="Times New Roman" w:hAnsi="Times New Roman"/>
+          <w:sz w:val="24"/>
+          <w:szCs w:val="24"/>
+          <w:u w:val="none"/>
+        </w:rPr>
+      </w:pPr>
+      <w:r>
+        <w:rPr>
+          <w:rFonts w:ascii="Times New Roman" w:cs="Times New Roman" w:eastAsia="Times New Roman" w:hAnsi="Times New Roman"/>
+          <w:sz w:val="24"/>
+          <w:szCs w:val="24"/>
+          <w:rtl w:val="0"/>
+        </w:rPr>
+        <w:t xml:space="preserve">The door cannot connect to a room that is already connected to the owning room through a different door</w:t>
+      </w:r>
+    </w:p>
+    <w:p>
+      <w:pPr>
+        <w:numPr>
+          <w:ilvl w:val="0"/>
+          <w:numId w:val="1"/>
+        </w:numPr>
+        <w:spacing w:before="0" w:beforeAutospacing="0" w:lineRule="auto"/>
+        <w:ind w:left="720" w:right="221" w:hanging="360"/>
+        <w:rPr>
+          <w:rFonts w:ascii="Times New Roman" w:cs="Times New Roman" w:eastAsia="Times New Roman" w:hAnsi="Times New Roman"/>
+          <w:sz w:val="24"/>
+          <w:szCs w:val="24"/>
+          <w:u w:val="none"/>
+        </w:rPr>
+      </w:pPr>
+      <w:r>
+        <w:rPr>
+          <w:rFonts w:ascii="Times New Roman" w:cs="Times New Roman" w:eastAsia="Times New Roman" w:hAnsi="Times New Roman"/>
+          <w:sz w:val="24"/>
+          <w:szCs w:val="24"/>
+          <w:rtl w:val="0"/>
+        </w:rPr>
+        <w:t xml:space="preserve">The door cannot connect to itself</w:t>
+      </w:r>
+    </w:p>
+    <w:p>
+      <w:pPr>
+        <w:spacing w:before="3" w:lineRule="auto"/>
+        <w:ind w:right="221"/>
+        <w:rPr>
+          <w:rFonts w:ascii="Times New Roman" w:cs="Times New Roman" w:eastAsia="Times New Roman" w:hAnsi="Times New Roman"/>
+          <w:sz w:val="24"/>
+          <w:szCs w:val="24"/>
+        </w:rPr>
+      </w:pPr>
+      <w:r>
+        <w:rPr>
+          <w:rtl w:val="0"/>
+        </w:rPr>
+      </w:r>
+    </w:p>
+    <w:p>
+      <w:pPr>
+        <w:spacing w:before="3" w:lineRule="auto"/>
+        <w:ind w:right="221"/>
+        <w:rPr>
+          <w:rFonts w:ascii="Times New Roman" w:cs="Times New Roman" w:eastAsia="Times New Roman" w:hAnsi="Times New Roman"/>
+          <w:sz w:val="24"/>
+          <w:szCs w:val="24"/>
+        </w:rPr>
+      </w:pPr>
+      <w:r>
+        <w:rPr>
+          <w:rFonts w:ascii="Times New Roman" w:cs="Times New Roman" w:eastAsia="Times New Roman" w:hAnsi="Times New Roman"/>
+          <w:sz w:val="24"/>
+          <w:szCs w:val="24"/>
+          <w:rtl w:val="0"/>
+        </w:rPr>
+        <w:t xml:space="preserve">During gameplay, the guard character makes use of the rooms to determine patrol points. The guard uses doors as patrol points and also the doors to track player movement when in search mode.</w:t>
+      </w:r>
+    </w:p>
+    <w:p>
+      <w:pPr>
+        <w:spacing w:before="3" w:lineRule="auto"/>
+        <w:ind w:left="100" w:right="221"/>
+        <w:rPr>
+          <w:rFonts w:ascii="Times New Roman" w:cs="Times New Roman" w:eastAsia="Times New Roman" w:hAnsi="Times New Roman"/>
+          <w:sz w:val="24"/>
+          <w:szCs w:val="24"/>
+        </w:rPr>
+      </w:pPr>
+      <w:r>
+        <w:rPr>
+          <w:rtl w:val="0"/>
+        </w:rPr>
+      </w:r>
+    </w:p>
+    <w:p>
+      <w:pPr>
+        <w:spacing w:before="3" w:lineRule="auto"/>
+        <w:ind w:left="100" w:right="221"/>
+        <w:rPr>
+          <w:rFonts w:ascii="Times New Roman" w:cs="Times New Roman" w:eastAsia="Times New Roman" w:hAnsi="Times New Roman"/>
+          <w:sz w:val="24"/>
+          <w:szCs w:val="24"/>
+        </w:rPr>
+      </w:pPr>
+      <w:r>
+        <w:rPr>
+          <w:rFonts w:ascii="Times New Roman" w:cs="Times New Roman" w:eastAsia="Times New Roman" w:hAnsi="Times New Roman"/>
+          <w:sz w:val="24"/>
+          <w:szCs w:val="24"/>
+          <w:rtl w:val="0"/>
+        </w:rPr>
+        <w:t xml:space="preserve">ALOOTINGLOOTERSGAMESTATEBASE</w:t>
+      </w:r>
+    </w:p>
+    <w:p>
+      <w:pPr>
+        <w:spacing w:before="3" w:lineRule="auto"/>
+        <w:ind w:left="100" w:right="221"/>
+        <w:rPr>
+          <w:rFonts w:ascii="Times New Roman" w:cs="Times New Roman" w:eastAsia="Times New Roman" w:hAnsi="Times New Roman"/>
+          <w:sz w:val="24"/>
+          <w:szCs w:val="24"/>
+        </w:rPr>
+      </w:pPr>
+      <w:r>
+        <w:rPr>
+          <w:rFonts w:ascii="Times New Roman" w:cs="Times New Roman" w:eastAsia="Times New Roman" w:hAnsi="Times New Roman"/>
+          <w:sz w:val="24"/>
+          <w:szCs w:val="24"/>
+          <w:rtl w:val="0"/>
+        </w:rPr>
+        <w:t xml:space="preserve">The game state has 3 jobs:</w:t>
+      </w:r>
+    </w:p>
+    <w:p>
+      <w:pPr>
+        <w:numPr>
+          <w:ilvl w:val="0"/>
+          <w:numId w:val="5"/>
+        </w:numPr>
+        <w:spacing w:after="0" w:afterAutospacing="0" w:before="3" w:lineRule="auto"/>
+        <w:ind w:left="720" w:right="221" w:hanging="360"/>
+        <w:rPr>
+          <w:rFonts w:ascii="Times New Roman" w:cs="Times New Roman" w:eastAsia="Times New Roman" w:hAnsi="Times New Roman"/>
+          <w:sz w:val="24"/>
+          <w:szCs w:val="24"/>
+          <w:u w:val="none"/>
+        </w:rPr>
+      </w:pPr>
+      <w:r>
+        <w:rPr>
+          <w:rFonts w:ascii="Times New Roman" w:cs="Times New Roman" w:eastAsia="Times New Roman" w:hAnsi="Times New Roman"/>
+          <w:sz w:val="24"/>
+          <w:szCs w:val="24"/>
+          <w:rtl w:val="0"/>
+        </w:rPr>
+        <w:t xml:space="preserve">Generate the level</w:t>
+      </w:r>
+    </w:p>
+    <w:p>
+      <w:pPr>
+        <w:numPr>
+          <w:ilvl w:val="0"/>
+          <w:numId w:val="5"/>
+        </w:numPr>
+        <w:spacing w:after="0" w:afterAutospacing="0" w:before="0" w:beforeAutospacing="0" w:lineRule="auto"/>
+        <w:ind w:left="720" w:right="221" w:hanging="360"/>
+        <w:rPr>
+          <w:rFonts w:ascii="Times New Roman" w:cs="Times New Roman" w:eastAsia="Times New Roman" w:hAnsi="Times New Roman"/>
+          <w:sz w:val="24"/>
+          <w:szCs w:val="24"/>
+          <w:u w:val="none"/>
+        </w:rPr>
+      </w:pPr>
+      <w:r>
+        <w:rPr>
+          <w:rFonts w:ascii="Times New Roman" w:cs="Times New Roman" w:eastAsia="Times New Roman" w:hAnsi="Times New Roman"/>
+          <w:sz w:val="24"/>
+          <w:szCs w:val="24"/>
+          <w:rtl w:val="0"/>
+        </w:rPr>
+        <w:t xml:space="preserve">Start/End the game</w:t>
+      </w:r>
+    </w:p>
+    <w:p>
+      <w:pPr>
+        <w:numPr>
+          <w:ilvl w:val="0"/>
+          <w:numId w:val="5"/>
+        </w:numPr>
+        <w:spacing w:before="0" w:beforeAutospacing="0" w:lineRule="auto"/>
+        <w:ind w:left="720" w:right="221" w:hanging="360"/>
+        <w:rPr>
+          <w:rFonts w:ascii="Times New Roman" w:cs="Times New Roman" w:eastAsia="Times New Roman" w:hAnsi="Times New Roman"/>
+          <w:sz w:val="24"/>
+          <w:szCs w:val="24"/>
+          <w:u w:val="none"/>
+        </w:rPr>
+      </w:pPr>
+      <w:r>
+        <w:rPr>
+          <w:rFonts w:ascii="Times New Roman" w:cs="Times New Roman" w:eastAsia="Times New Roman" w:hAnsi="Times New Roman"/>
+          <w:sz w:val="24"/>
+          <w:szCs w:val="24"/>
+          <w:rtl w:val="0"/>
+        </w:rPr>
+        <w:t xml:space="preserve">Hold team data</w:t>
+      </w:r>
+    </w:p>
+    <w:p>
+      <w:pPr>
+        <w:spacing w:before="3" w:lineRule="auto"/>
+        <w:ind w:left="100" w:right="221"/>
+        <w:rPr>
+          <w:rFonts w:ascii="Times New Roman" w:cs="Times New Roman" w:eastAsia="Times New Roman" w:hAnsi="Times New Roman"/>
+          <w:sz w:val="24"/>
+          <w:szCs w:val="24"/>
+        </w:rPr>
+      </w:pPr>
+      <w:r>
+        <w:rPr>
+          <w:rtl w:val="0"/>
+        </w:rPr>
+      </w:r>
+    </w:p>
+    <w:p>
+      <w:pPr>
+        <w:spacing w:before="3" w:lineRule="auto"/>
+        <w:ind w:left="100" w:right="221"/>
+        <w:rPr>
+          <w:rFonts w:ascii="Times New Roman" w:cs="Times New Roman" w:eastAsia="Times New Roman" w:hAnsi="Times New Roman"/>
+          <w:sz w:val="24"/>
+          <w:szCs w:val="24"/>
+        </w:rPr>
+      </w:pPr>
+      <w:r>
+        <w:rPr>
+          <w:rFonts w:ascii="Times New Roman" w:cs="Times New Roman" w:eastAsia="Times New Roman" w:hAnsi="Times New Roman"/>
+          <w:sz w:val="24"/>
+          <w:szCs w:val="24"/>
+          <w:rtl w:val="0"/>
+        </w:rPr>
+        <w:t xml:space="preserve">Job 1: The GameState uses data loaded by the GameMode to generate a random level using Server called functions. The level is then replicated to all clients (this ensures all clients have the same level layout).</w:t>
+      </w:r>
+    </w:p>
+    <w:p>
+      <w:pPr>
+        <w:spacing w:before="3" w:lineRule="auto"/>
+        <w:ind w:left="100" w:right="221"/>
+        <w:rPr>
+          <w:rFonts w:ascii="Times New Roman" w:cs="Times New Roman" w:eastAsia="Times New Roman" w:hAnsi="Times New Roman"/>
+          <w:sz w:val="24"/>
+          <w:szCs w:val="24"/>
+        </w:rPr>
+      </w:pPr>
+      <w:r>
+        <w:rPr>
+          <w:rtl w:val="0"/>
+        </w:rPr>
+      </w:r>
+    </w:p>
+    <w:p>
+      <w:pPr>
+        <w:spacing w:before="3" w:lineRule="auto"/>
+        <w:ind w:left="100" w:right="221"/>
+        <w:rPr>
+          <w:rFonts w:ascii="Times New Roman" w:cs="Times New Roman" w:eastAsia="Times New Roman" w:hAnsi="Times New Roman"/>
+          <w:sz w:val="24"/>
+          <w:szCs w:val="24"/>
+        </w:rPr>
+      </w:pPr>
+      <w:r>
+        <w:rPr>
+          <w:rFonts w:ascii="Times New Roman" w:cs="Times New Roman" w:eastAsia="Times New Roman" w:hAnsi="Times New Roman"/>
+          <w:sz w:val="24"/>
+          <w:szCs w:val="24"/>
+          <w:rtl w:val="0"/>
+        </w:rPr>
+        <w:t xml:space="preserve">Job 2: The GameState has a timer set to limit how long a game lasts. Once that timer is hit, the game is ended and the GameState will tell the GameMode to disconnect the controller inputs from the players via StartEndGame. It will then start a buffer timer to allow players to see their final score. Once that buffer timer is hit, the GameState will call EndMatch on the GameMode, finally ending the match.</w:t>
+      </w:r>
+    </w:p>
+    <w:p>
+      <w:pPr>
+        <w:spacing w:before="3" w:lineRule="auto"/>
+        <w:ind w:left="100" w:right="221"/>
+        <w:rPr>
+          <w:rFonts w:ascii="Times New Roman" w:cs="Times New Roman" w:eastAsia="Times New Roman" w:hAnsi="Times New Roman"/>
+          <w:sz w:val="24"/>
+          <w:szCs w:val="24"/>
+        </w:rPr>
+      </w:pPr>
+      <w:r>
+        <w:rPr>
+          <w:rtl w:val="0"/>
+        </w:rPr>
+      </w:r>
+    </w:p>
+    <w:p>
+      <w:pPr>
+        <w:spacing w:before="3" w:lineRule="auto"/>
+        <w:ind w:left="100" w:right="221"/>
+        <w:rPr>
+          <w:rFonts w:ascii="Times New Roman" w:cs="Times New Roman" w:eastAsia="Times New Roman" w:hAnsi="Times New Roman"/>
+          <w:sz w:val="24"/>
+          <w:szCs w:val="24"/>
+        </w:rPr>
+      </w:pPr>
+      <w:r>
+        <w:rPr>
+          <w:rFonts w:ascii="Times New Roman" w:cs="Times New Roman" w:eastAsia="Times New Roman" w:hAnsi="Times New Roman"/>
+          <w:sz w:val="24"/>
+          <w:szCs w:val="24"/>
+          <w:rtl w:val="0"/>
+        </w:rPr>
+        <w:t xml:space="preserve">Job 3: The GameState keeps bools for determining when players have logged in to the match and also holds a collection of materials for differentiating team colors. When the players are logged in, The GameMode will tell the player to get their team colors from the GameState (which is multicasted so all clients see the updated player color).</w:t>
+      </w:r>
+    </w:p>
+    <w:p>
+      <w:pPr>
+        <w:spacing w:before="3" w:lineRule="auto"/>
+        <w:ind w:left="100" w:right="221"/>
+        <w:rPr>
+          <w:rFonts w:ascii="Times New Roman" w:cs="Times New Roman" w:eastAsia="Times New Roman" w:hAnsi="Times New Roman"/>
+          <w:sz w:val="24"/>
+          <w:szCs w:val="24"/>
+        </w:rPr>
+      </w:pPr>
+      <w:r>
+        <w:rPr>
+          <w:rtl w:val="0"/>
+        </w:rPr>
+      </w:r>
+    </w:p>
+    <w:p>
+      <w:pPr>
+        <w:spacing w:before="3" w:lineRule="auto"/>
+        <w:ind w:left="100" w:right="221"/>
+        <w:rPr>
+          <w:rFonts w:ascii="Times New Roman" w:cs="Times New Roman" w:eastAsia="Times New Roman" w:hAnsi="Times New Roman"/>
+          <w:sz w:val="24"/>
+          <w:szCs w:val="24"/>
+        </w:rPr>
+      </w:pPr>
+      <w:r>
+        <w:rPr>
+          <w:rFonts w:ascii="Times New Roman" w:cs="Times New Roman" w:eastAsia="Times New Roman" w:hAnsi="Times New Roman"/>
+          <w:sz w:val="24"/>
+          <w:szCs w:val="24"/>
+          <w:rtl w:val="0"/>
+        </w:rPr>
+        <w:t xml:space="preserve">ALOOTINGLOOTERSGAMEMODEBASE</w:t>
+      </w:r>
+    </w:p>
+    <w:p>
+      <w:pPr>
+        <w:spacing w:before="3" w:lineRule="auto"/>
+        <w:ind w:left="100" w:right="221"/>
+        <w:rPr>
+          <w:rFonts w:ascii="Times New Roman" w:cs="Times New Roman" w:eastAsia="Times New Roman" w:hAnsi="Times New Roman"/>
+          <w:sz w:val="24"/>
+          <w:szCs w:val="24"/>
+        </w:rPr>
+      </w:pPr>
+      <w:r>
+        <w:rPr>
+          <w:rFonts w:ascii="Times New Roman" w:cs="Times New Roman" w:eastAsia="Times New Roman" w:hAnsi="Times New Roman"/>
+          <w:sz w:val="24"/>
+          <w:szCs w:val="24"/>
+          <w:rtl w:val="0"/>
+        </w:rPr>
+        <w:t xml:space="preserve">The GameMode has 3 jobs:</w:t>
+      </w:r>
+    </w:p>
+    <w:p>
+      <w:pPr>
+        <w:numPr>
+          <w:ilvl w:val="0"/>
+          <w:numId w:val="3"/>
+        </w:numPr>
+        <w:spacing w:after="0" w:afterAutospacing="0" w:before="3" w:lineRule="auto"/>
+        <w:ind w:left="720" w:right="221" w:hanging="360"/>
+        <w:rPr>
+          <w:rFonts w:ascii="Times New Roman" w:cs="Times New Roman" w:eastAsia="Times New Roman" w:hAnsi="Times New Roman"/>
+          <w:sz w:val="24"/>
+          <w:szCs w:val="24"/>
+          <w:u w:val="none"/>
+        </w:rPr>
+      </w:pPr>
+      <w:r>
+        <w:rPr>
+          <w:rFonts w:ascii="Times New Roman" w:cs="Times New Roman" w:eastAsia="Times New Roman" w:hAnsi="Times New Roman"/>
+          <w:sz w:val="24"/>
+          <w:szCs w:val="24"/>
+          <w:rtl w:val="0"/>
+        </w:rPr>
+        <w:t xml:space="preserve">Load game blueprints into memory and hold them.</w:t>
+      </w:r>
+    </w:p>
+    <w:p>
+      <w:pPr>
+        <w:numPr>
+          <w:ilvl w:val="0"/>
+          <w:numId w:val="3"/>
+        </w:numPr>
+        <w:spacing w:after="0" w:afterAutospacing="0" w:before="0" w:beforeAutospacing="0" w:lineRule="auto"/>
+        <w:ind w:left="720" w:right="221" w:hanging="360"/>
+        <w:rPr>
+          <w:rFonts w:ascii="Times New Roman" w:cs="Times New Roman" w:eastAsia="Times New Roman" w:hAnsi="Times New Roman"/>
+          <w:sz w:val="24"/>
+          <w:szCs w:val="24"/>
+          <w:u w:val="none"/>
+        </w:rPr>
+      </w:pPr>
+      <w:r>
+        <w:rPr>
+          <w:rFonts w:ascii="Times New Roman" w:cs="Times New Roman" w:eastAsia="Times New Roman" w:hAnsi="Times New Roman"/>
+          <w:sz w:val="24"/>
+          <w:szCs w:val="24"/>
+          <w:rtl w:val="0"/>
+        </w:rPr>
+        <w:t xml:space="preserve">Connect the player/disconnect the player</w:t>
+      </w:r>
+    </w:p>
+    <w:p>
+      <w:pPr>
+        <w:numPr>
+          <w:ilvl w:val="0"/>
+          <w:numId w:val="3"/>
+        </w:numPr>
+        <w:spacing w:before="0" w:beforeAutospacing="0" w:lineRule="auto"/>
+        <w:ind w:left="720" w:right="221" w:hanging="360"/>
+        <w:rPr>
+          <w:rFonts w:ascii="Times New Roman" w:cs="Times New Roman" w:eastAsia="Times New Roman" w:hAnsi="Times New Roman"/>
+          <w:sz w:val="24"/>
+          <w:szCs w:val="24"/>
+          <w:u w:val="none"/>
+        </w:rPr>
+      </w:pPr>
+      <w:r>
+        <w:rPr>
+          <w:rFonts w:ascii="Times New Roman" w:cs="Times New Roman" w:eastAsia="Times New Roman" w:hAnsi="Times New Roman"/>
+          <w:sz w:val="24"/>
+          <w:szCs w:val="24"/>
+          <w:rtl w:val="0"/>
+        </w:rPr>
+        <w:t xml:space="preserve">Contain game rules</w:t>
+      </w:r>
+    </w:p>
+    <w:p>
+      <w:pPr>
+        <w:spacing w:before="3" w:lineRule="auto"/>
+        <w:ind w:left="0" w:right="221" w:firstLine="0"/>
+        <w:rPr>
+          <w:rFonts w:ascii="Times New Roman" w:cs="Times New Roman" w:eastAsia="Times New Roman" w:hAnsi="Times New Roman"/>
+          <w:sz w:val="24"/>
+          <w:szCs w:val="24"/>
+        </w:rPr>
+      </w:pPr>
+      <w:r>
+        <w:rPr>
+          <w:rtl w:val="0"/>
+        </w:rPr>
+      </w:r>
+    </w:p>
+    <w:p>
+      <w:pPr>
+        <w:spacing w:before="3" w:lineRule="auto"/>
+        <w:ind w:left="0" w:right="221" w:firstLine="0"/>
+        <w:rPr>
+          <w:rFonts w:ascii="Times New Roman" w:cs="Times New Roman" w:eastAsia="Times New Roman" w:hAnsi="Times New Roman"/>
+          <w:sz w:val="24"/>
+          <w:szCs w:val="24"/>
+        </w:rPr>
+      </w:pPr>
+      <w:r>
+        <w:rPr>
+          <w:rFonts w:ascii="Times New Roman" w:cs="Times New Roman" w:eastAsia="Times New Roman" w:hAnsi="Times New Roman"/>
+          <w:sz w:val="24"/>
+          <w:szCs w:val="24"/>
+          <w:rtl w:val="0"/>
+        </w:rPr>
+        <w:t xml:space="preserve">Job 1: Upon creation, the GameMode uses directories to load all assets, loot, rooms, and doors into memory. These are kept for later as multiple classes will make use of them when calling the Server to spawn objects into the world.</w:t>
+      </w:r>
+    </w:p>
+    <w:p>
+      <w:pPr>
+        <w:spacing w:before="3" w:lineRule="auto"/>
+        <w:ind w:left="0" w:right="221" w:firstLine="0"/>
+        <w:rPr>
+          <w:rFonts w:ascii="Times New Roman" w:cs="Times New Roman" w:eastAsia="Times New Roman" w:hAnsi="Times New Roman"/>
+          <w:sz w:val="24"/>
+          <w:szCs w:val="24"/>
+        </w:rPr>
+      </w:pPr>
+      <w:r>
+        <w:rPr>
+          <w:rtl w:val="0"/>
+        </w:rPr>
+      </w:r>
+    </w:p>
+    <w:p>
+      <w:pPr>
+        <w:spacing w:before="3" w:lineRule="auto"/>
+        <w:ind w:left="0" w:right="221" w:firstLine="0"/>
+        <w:rPr>
+          <w:rFonts w:ascii="Times New Roman" w:cs="Times New Roman" w:eastAsia="Times New Roman" w:hAnsi="Times New Roman"/>
+          <w:sz w:val="24"/>
+          <w:szCs w:val="24"/>
+        </w:rPr>
+      </w:pPr>
+      <w:r>
+        <w:rPr>
+          <w:rFonts w:ascii="Times New Roman" w:cs="Times New Roman" w:eastAsia="Times New Roman" w:hAnsi="Times New Roman"/>
+          <w:sz w:val="24"/>
+          <w:szCs w:val="24"/>
+          <w:rtl w:val="0"/>
+        </w:rPr>
+        <w:t xml:space="preserve">Job 2: When a player connects, the GameMode is responsible for assigning a team to them and then telling them to get their team colors from GameState. When a match is in StartEndGame state, the GameMode will disconnect the players from their input.</w:t>
+      </w:r>
+    </w:p>
+    <w:p>
+      <w:pPr>
+        <w:spacing w:before="3" w:lineRule="auto"/>
+        <w:ind w:left="0" w:right="221" w:firstLine="0"/>
+        <w:rPr>
+          <w:rFonts w:ascii="Times New Roman" w:cs="Times New Roman" w:eastAsia="Times New Roman" w:hAnsi="Times New Roman"/>
+          <w:sz w:val="24"/>
+          <w:szCs w:val="24"/>
+        </w:rPr>
+      </w:pPr>
+      <w:r>
+        <w:rPr>
+          <w:rtl w:val="0"/>
+        </w:rPr>
+      </w:r>
+    </w:p>
+    <w:p>
+      <w:pPr>
+        <w:spacing w:before="3" w:lineRule="auto"/>
+        <w:ind w:left="0" w:right="221" w:firstLine="0"/>
+        <w:rPr>
+          <w:rFonts w:ascii="Times New Roman" w:cs="Times New Roman" w:eastAsia="Times New Roman" w:hAnsi="Times New Roman"/>
+          <w:sz w:val="24"/>
+          <w:szCs w:val="24"/>
+        </w:rPr>
+      </w:pPr>
+      <w:r>
+        <w:rPr>
+          <w:rFonts w:ascii="Times New Roman" w:cs="Times New Roman" w:eastAsia="Times New Roman" w:hAnsi="Times New Roman"/>
+          <w:sz w:val="24"/>
+          <w:szCs w:val="24"/>
+          <w:rtl w:val="0"/>
+        </w:rPr>
+        <w:t xml:space="preserve">Job 3: The GameMode holds how many rooms will spawn in the game. Ideally there would be more rules like additional guards or other things but scope was somewhat reduced over time.</w:t>
+      </w:r>
+    </w:p>
+    <w:p>
+      <w:pPr>
+        <w:spacing w:before="3" w:lineRule="auto"/>
+        <w:ind w:left="100" w:right="221"/>
+        <w:rPr>
+          <w:rFonts w:ascii="Times New Roman" w:cs="Times New Roman" w:eastAsia="Times New Roman" w:hAnsi="Times New Roman"/>
+          <w:sz w:val="24"/>
+          <w:szCs w:val="24"/>
         </w:rPr>
       </w:pPr>
       <w:r>
@@ -6650,7 +7588,7 @@
           <w:szCs w:val="24"/>
           <w:rtl w:val="0"/>
         </w:rPr>
-        <w:t xml:space="preserve">Due to the nature of the game being basically a random rogue-like nothing is really saved. All assets are loaded on level launch, including the random generation. Nothing gets saved upon exiting the game aside from potentially game settings.</w:t>
+        <w:t xml:space="preserve">Due to the nature of the game being basically a random rogue-like nothing is really saved. All assets are loaded on level launch, including the random generation. Nothing gets saved upon exiting the game.</w:t>
       </w:r>
       <w:r>
         <w:rPr>
@@ -6704,68 +7642,6 @@
         </w:rPr>
         <w:t xml:space="preserve">User Interface</w:t>
       </w:r>
-      <w:r>
-        <w:rPr>
-          <w:rtl w:val="0"/>
-        </w:rPr>
-      </w:r>
-    </w:p>
-    <w:p>
-      <w:pPr>
-        <w:keepNext w:val="0"/>
-        <w:keepLines w:val="0"/>
-        <w:widowControl w:val="0"/>
-        <w:pBdr>
-          <w:top w:space="0" w:sz="0" w:val="nil"/>
-          <w:left w:space="0" w:sz="0" w:val="nil"/>
-          <w:bottom w:space="0" w:sz="0" w:val="nil"/>
-          <w:right w:space="0" w:sz="0" w:val="nil"/>
-          <w:between w:space="0" w:sz="0" w:val="nil"/>
-        </w:pBdr>
-        <w:shd w:fill="auto" w:val="clear"/>
-        <w:spacing w:after="0" w:before="0" w:line="242" w:lineRule="auto"/>
-        <w:ind w:left="100" w:right="381" w:hanging="100"/>
-        <w:jc w:val="left"/>
-        <w:rPr>
-          <w:rFonts w:ascii="Times New Roman" w:cs="Times New Roman" w:eastAsia="Times New Roman" w:hAnsi="Times New Roman"/>
-          <w:b w:val="0"/>
-          <w:i w:val="0"/>
-          <w:smallCaps w:val="0"/>
-          <w:strike w:val="0"/>
-          <w:color w:val="000000"/>
-          <w:sz w:val="24"/>
-          <w:szCs w:val="24"/>
-          <w:u w:val="none"/>
-          <w:shd w:fill="auto" w:val="clear"/>
-          <w:vertAlign w:val="baseline"/>
-        </w:rPr>
-      </w:pPr>
-      <w:r>
-        <w:rPr>
-          <w:rFonts w:ascii="Times New Roman" w:cs="Times New Roman" w:eastAsia="Times New Roman" w:hAnsi="Times New Roman"/>
-          <w:b w:val="0"/>
-          <w:i w:val="0"/>
-          <w:smallCaps w:val="0"/>
-          <w:strike w:val="0"/>
-          <w:color w:val="000000"/>
-          <w:sz w:val="24"/>
-          <w:szCs w:val="24"/>
-          <w:u w:val="none"/>
-          <w:shd w:fill="auto" w:val="clear"/>
-          <w:vertAlign w:val="baseline"/>
-          <w:rtl w:val="0"/>
-        </w:rPr>
-        <w:t xml:space="preserve">This section describes how information is presented to the player, and how input is received in return. This includes display layout, feedback, controls, and so on.</w:t>
-      </w:r>
-    </w:p>
-    <w:p>
-      <w:pPr>
-        <w:spacing w:before="11" w:line="260" w:lineRule="auto"/>
-        <w:rPr>
-          <w:sz w:val="26"/>
-          <w:szCs w:val="26"/>
-        </w:rPr>
-      </w:pPr>
       <w:r>
         <w:rPr>
           <w:rtl w:val="0"/>
@@ -6833,7 +7709,7 @@
           <w:szCs w:val="24"/>
           <w:rtl w:val="0"/>
         </w:rPr>
-        <w:t xml:space="preserve">See Game Design Document for details.</w:t>
+        <w:t xml:space="preserve">See Game Design Document - Game Shellfor details.</w:t>
       </w:r>
       <w:r>
         <w:rPr>
@@ -6908,7 +7784,7 @@
           <w:szCs w:val="24"/>
           <w:rtl w:val="0"/>
         </w:rPr>
-        <w:t xml:space="preserve">See Game Design Document for details.</w:t>
+        <w:t xml:space="preserve">See Game Design Document - Play Screen for details.</w:t>
       </w:r>
     </w:p>
     <w:p>
@@ -7215,8 +8091,8 @@
   <w:abstractNum w:abstractNumId="1">
     <w:lvl w:ilvl="0">
       <w:start w:val="1"/>
-      <w:numFmt w:val="bullet"/>
-      <w:lvlText w:val="-"/>
+      <w:numFmt w:val="decimal"/>
+      <w:lvlText w:val="%1."/>
       <w:lvlJc w:val="left"/>
       <w:pPr>
         <w:ind w:left="720" w:hanging="360"/>
@@ -7227,8 +8103,8 @@
     </w:lvl>
     <w:lvl w:ilvl="1">
       <w:start w:val="1"/>
-      <w:numFmt w:val="bullet"/>
-      <w:lvlText w:val="-"/>
+      <w:numFmt w:val="lowerLetter"/>
+      <w:lvlText w:val="%2."/>
       <w:lvlJc w:val="left"/>
       <w:pPr>
         <w:ind w:left="1440" w:hanging="360"/>
@@ -7239,9 +8115,9 @@
     </w:lvl>
     <w:lvl w:ilvl="2">
       <w:start w:val="1"/>
-      <w:numFmt w:val="bullet"/>
-      <w:lvlText w:val="-"/>
-      <w:lvlJc w:val="left"/>
+      <w:numFmt w:val="lowerRoman"/>
+      <w:lvlText w:val="%3."/>
+      <w:lvlJc w:val="right"/>
       <w:pPr>
         <w:ind w:left="2160" w:hanging="360"/>
       </w:pPr>
@@ -7251,8 +8127,8 @@
     </w:lvl>
     <w:lvl w:ilvl="3">
       <w:start w:val="1"/>
-      <w:numFmt w:val="bullet"/>
-      <w:lvlText w:val="-"/>
+      <w:numFmt w:val="decimal"/>
+      <w:lvlText w:val="%4."/>
       <w:lvlJc w:val="left"/>
       <w:pPr>
         <w:ind w:left="2880" w:hanging="360"/>
@@ -7263,8 +8139,8 @@
     </w:lvl>
     <w:lvl w:ilvl="4">
       <w:start w:val="1"/>
-      <w:numFmt w:val="bullet"/>
-      <w:lvlText w:val="-"/>
+      <w:numFmt w:val="lowerLetter"/>
+      <w:lvlText w:val="%5."/>
       <w:lvlJc w:val="left"/>
       <w:pPr>
         <w:ind w:left="3600" w:hanging="360"/>
@@ -7275,9 +8151,9 @@
     </w:lvl>
     <w:lvl w:ilvl="5">
       <w:start w:val="1"/>
-      <w:numFmt w:val="bullet"/>
-      <w:lvlText w:val="-"/>
-      <w:lvlJc w:val="left"/>
+      <w:numFmt w:val="lowerRoman"/>
+      <w:lvlText w:val="%6."/>
+      <w:lvlJc w:val="right"/>
       <w:pPr>
         <w:ind w:left="4320" w:hanging="360"/>
       </w:pPr>
@@ -7287,8 +8163,8 @@
     </w:lvl>
     <w:lvl w:ilvl="6">
       <w:start w:val="1"/>
-      <w:numFmt w:val="bullet"/>
-      <w:lvlText w:val="-"/>
+      <w:numFmt w:val="decimal"/>
+      <w:lvlText w:val="%7."/>
       <w:lvlJc w:val="left"/>
       <w:pPr>
         <w:ind w:left="5040" w:hanging="360"/>
@@ -7299,8 +8175,8 @@
     </w:lvl>
     <w:lvl w:ilvl="7">
       <w:start w:val="1"/>
-      <w:numFmt w:val="bullet"/>
-      <w:lvlText w:val="-"/>
+      <w:numFmt w:val="lowerLetter"/>
+      <w:lvlText w:val="%8."/>
       <w:lvlJc w:val="left"/>
       <w:pPr>
         <w:ind w:left="5760" w:hanging="360"/>
@@ -7311,9 +8187,9 @@
     </w:lvl>
     <w:lvl w:ilvl="8">
       <w:start w:val="1"/>
-      <w:numFmt w:val="bullet"/>
-      <w:lvlText w:val="-"/>
-      <w:lvlJc w:val="left"/>
+      <w:numFmt w:val="lowerRoman"/>
+      <w:lvlText w:val="%9."/>
+      <w:lvlJc w:val="right"/>
       <w:pPr>
         <w:ind w:left="6480" w:hanging="360"/>
       </w:pPr>
@@ -7432,11 +8308,350 @@
       </w:rPr>
     </w:lvl>
   </w:abstractNum>
+  <w:abstractNum w:abstractNumId="3">
+    <w:lvl w:ilvl="0">
+      <w:start w:val="1"/>
+      <w:numFmt w:val="decimal"/>
+      <w:lvlText w:val="%1."/>
+      <w:lvlJc w:val="left"/>
+      <w:pPr>
+        <w:ind w:left="720" w:hanging="360"/>
+      </w:pPr>
+      <w:rPr>
+        <w:u w:val="none"/>
+      </w:rPr>
+    </w:lvl>
+    <w:lvl w:ilvl="1">
+      <w:start w:val="1"/>
+      <w:numFmt w:val="lowerLetter"/>
+      <w:lvlText w:val="%2."/>
+      <w:lvlJc w:val="left"/>
+      <w:pPr>
+        <w:ind w:left="1440" w:hanging="360"/>
+      </w:pPr>
+      <w:rPr>
+        <w:u w:val="none"/>
+      </w:rPr>
+    </w:lvl>
+    <w:lvl w:ilvl="2">
+      <w:start w:val="1"/>
+      <w:numFmt w:val="lowerRoman"/>
+      <w:lvlText w:val="%3."/>
+      <w:lvlJc w:val="right"/>
+      <w:pPr>
+        <w:ind w:left="2160" w:hanging="360"/>
+      </w:pPr>
+      <w:rPr>
+        <w:u w:val="none"/>
+      </w:rPr>
+    </w:lvl>
+    <w:lvl w:ilvl="3">
+      <w:start w:val="1"/>
+      <w:numFmt w:val="decimal"/>
+      <w:lvlText w:val="%4."/>
+      <w:lvlJc w:val="left"/>
+      <w:pPr>
+        <w:ind w:left="2880" w:hanging="360"/>
+      </w:pPr>
+      <w:rPr>
+        <w:u w:val="none"/>
+      </w:rPr>
+    </w:lvl>
+    <w:lvl w:ilvl="4">
+      <w:start w:val="1"/>
+      <w:numFmt w:val="lowerLetter"/>
+      <w:lvlText w:val="%5."/>
+      <w:lvlJc w:val="left"/>
+      <w:pPr>
+        <w:ind w:left="3600" w:hanging="360"/>
+      </w:pPr>
+      <w:rPr>
+        <w:u w:val="none"/>
+      </w:rPr>
+    </w:lvl>
+    <w:lvl w:ilvl="5">
+      <w:start w:val="1"/>
+      <w:numFmt w:val="lowerRoman"/>
+      <w:lvlText w:val="%6."/>
+      <w:lvlJc w:val="right"/>
+      <w:pPr>
+        <w:ind w:left="4320" w:hanging="360"/>
+      </w:pPr>
+      <w:rPr>
+        <w:u w:val="none"/>
+      </w:rPr>
+    </w:lvl>
+    <w:lvl w:ilvl="6">
+      <w:start w:val="1"/>
+      <w:numFmt w:val="decimal"/>
+      <w:lvlText w:val="%7."/>
+      <w:lvlJc w:val="left"/>
+      <w:pPr>
+        <w:ind w:left="5040" w:hanging="360"/>
+      </w:pPr>
+      <w:rPr>
+        <w:u w:val="none"/>
+      </w:rPr>
+    </w:lvl>
+    <w:lvl w:ilvl="7">
+      <w:start w:val="1"/>
+      <w:numFmt w:val="lowerLetter"/>
+      <w:lvlText w:val="%8."/>
+      <w:lvlJc w:val="left"/>
+      <w:pPr>
+        <w:ind w:left="5760" w:hanging="360"/>
+      </w:pPr>
+      <w:rPr>
+        <w:u w:val="none"/>
+      </w:rPr>
+    </w:lvl>
+    <w:lvl w:ilvl="8">
+      <w:start w:val="1"/>
+      <w:numFmt w:val="lowerRoman"/>
+      <w:lvlText w:val="%9."/>
+      <w:lvlJc w:val="right"/>
+      <w:pPr>
+        <w:ind w:left="6480" w:hanging="360"/>
+      </w:pPr>
+      <w:rPr>
+        <w:u w:val="none"/>
+      </w:rPr>
+    </w:lvl>
+  </w:abstractNum>
+  <w:abstractNum w:abstractNumId="4">
+    <w:lvl w:ilvl="0">
+      <w:start w:val="1"/>
+      <w:numFmt w:val="bullet"/>
+      <w:lvlText w:val="-"/>
+      <w:lvlJc w:val="left"/>
+      <w:pPr>
+        <w:ind w:left="720" w:hanging="360"/>
+      </w:pPr>
+      <w:rPr>
+        <w:u w:val="none"/>
+      </w:rPr>
+    </w:lvl>
+    <w:lvl w:ilvl="1">
+      <w:start w:val="1"/>
+      <w:numFmt w:val="bullet"/>
+      <w:lvlText w:val="-"/>
+      <w:lvlJc w:val="left"/>
+      <w:pPr>
+        <w:ind w:left="1440" w:hanging="360"/>
+      </w:pPr>
+      <w:rPr>
+        <w:u w:val="none"/>
+      </w:rPr>
+    </w:lvl>
+    <w:lvl w:ilvl="2">
+      <w:start w:val="1"/>
+      <w:numFmt w:val="bullet"/>
+      <w:lvlText w:val="-"/>
+      <w:lvlJc w:val="left"/>
+      <w:pPr>
+        <w:ind w:left="2160" w:hanging="360"/>
+      </w:pPr>
+      <w:rPr>
+        <w:u w:val="none"/>
+      </w:rPr>
+    </w:lvl>
+    <w:lvl w:ilvl="3">
+      <w:start w:val="1"/>
+      <w:numFmt w:val="bullet"/>
+      <w:lvlText w:val="-"/>
+      <w:lvlJc w:val="left"/>
+      <w:pPr>
+        <w:ind w:left="2880" w:hanging="360"/>
+      </w:pPr>
+      <w:rPr>
+        <w:u w:val="none"/>
+      </w:rPr>
+    </w:lvl>
+    <w:lvl w:ilvl="4">
+      <w:start w:val="1"/>
+      <w:numFmt w:val="bullet"/>
+      <w:lvlText w:val="-"/>
+      <w:lvlJc w:val="left"/>
+      <w:pPr>
+        <w:ind w:left="3600" w:hanging="360"/>
+      </w:pPr>
+      <w:rPr>
+        <w:u w:val="none"/>
+      </w:rPr>
+    </w:lvl>
+    <w:lvl w:ilvl="5">
+      <w:start w:val="1"/>
+      <w:numFmt w:val="bullet"/>
+      <w:lvlText w:val="-"/>
+      <w:lvlJc w:val="left"/>
+      <w:pPr>
+        <w:ind w:left="4320" w:hanging="360"/>
+      </w:pPr>
+      <w:rPr>
+        <w:u w:val="none"/>
+      </w:rPr>
+    </w:lvl>
+    <w:lvl w:ilvl="6">
+      <w:start w:val="1"/>
+      <w:numFmt w:val="bullet"/>
+      <w:lvlText w:val="-"/>
+      <w:lvlJc w:val="left"/>
+      <w:pPr>
+        <w:ind w:left="5040" w:hanging="360"/>
+      </w:pPr>
+      <w:rPr>
+        <w:u w:val="none"/>
+      </w:rPr>
+    </w:lvl>
+    <w:lvl w:ilvl="7">
+      <w:start w:val="1"/>
+      <w:numFmt w:val="bullet"/>
+      <w:lvlText w:val="-"/>
+      <w:lvlJc w:val="left"/>
+      <w:pPr>
+        <w:ind w:left="5760" w:hanging="360"/>
+      </w:pPr>
+      <w:rPr>
+        <w:u w:val="none"/>
+      </w:rPr>
+    </w:lvl>
+    <w:lvl w:ilvl="8">
+      <w:start w:val="1"/>
+      <w:numFmt w:val="bullet"/>
+      <w:lvlText w:val="-"/>
+      <w:lvlJc w:val="left"/>
+      <w:pPr>
+        <w:ind w:left="6480" w:hanging="360"/>
+      </w:pPr>
+      <w:rPr>
+        <w:u w:val="none"/>
+      </w:rPr>
+    </w:lvl>
+  </w:abstractNum>
+  <w:abstractNum w:abstractNumId="5">
+    <w:lvl w:ilvl="0">
+      <w:start w:val="1"/>
+      <w:numFmt w:val="decimal"/>
+      <w:lvlText w:val="%1."/>
+      <w:lvlJc w:val="left"/>
+      <w:pPr>
+        <w:ind w:left="720" w:hanging="360"/>
+      </w:pPr>
+      <w:rPr>
+        <w:u w:val="none"/>
+      </w:rPr>
+    </w:lvl>
+    <w:lvl w:ilvl="1">
+      <w:start w:val="1"/>
+      <w:numFmt w:val="lowerLetter"/>
+      <w:lvlText w:val="%2."/>
+      <w:lvlJc w:val="left"/>
+      <w:pPr>
+        <w:ind w:left="1440" w:hanging="360"/>
+      </w:pPr>
+      <w:rPr>
+        <w:u w:val="none"/>
+      </w:rPr>
+    </w:lvl>
+    <w:lvl w:ilvl="2">
+      <w:start w:val="1"/>
+      <w:numFmt w:val="lowerRoman"/>
+      <w:lvlText w:val="%3."/>
+      <w:lvlJc w:val="right"/>
+      <w:pPr>
+        <w:ind w:left="2160" w:hanging="360"/>
+      </w:pPr>
+      <w:rPr>
+        <w:u w:val="none"/>
+      </w:rPr>
+    </w:lvl>
+    <w:lvl w:ilvl="3">
+      <w:start w:val="1"/>
+      <w:numFmt w:val="decimal"/>
+      <w:lvlText w:val="%4."/>
+      <w:lvlJc w:val="left"/>
+      <w:pPr>
+        <w:ind w:left="2880" w:hanging="360"/>
+      </w:pPr>
+      <w:rPr>
+        <w:u w:val="none"/>
+      </w:rPr>
+    </w:lvl>
+    <w:lvl w:ilvl="4">
+      <w:start w:val="1"/>
+      <w:numFmt w:val="lowerLetter"/>
+      <w:lvlText w:val="%5."/>
+      <w:lvlJc w:val="left"/>
+      <w:pPr>
+        <w:ind w:left="3600" w:hanging="360"/>
+      </w:pPr>
+      <w:rPr>
+        <w:u w:val="none"/>
+      </w:rPr>
+    </w:lvl>
+    <w:lvl w:ilvl="5">
+      <w:start w:val="1"/>
+      <w:numFmt w:val="lowerRoman"/>
+      <w:lvlText w:val="%6."/>
+      <w:lvlJc w:val="right"/>
+      <w:pPr>
+        <w:ind w:left="4320" w:hanging="360"/>
+      </w:pPr>
+      <w:rPr>
+        <w:u w:val="none"/>
+      </w:rPr>
+    </w:lvl>
+    <w:lvl w:ilvl="6">
+      <w:start w:val="1"/>
+      <w:numFmt w:val="decimal"/>
+      <w:lvlText w:val="%7."/>
+      <w:lvlJc w:val="left"/>
+      <w:pPr>
+        <w:ind w:left="5040" w:hanging="360"/>
+      </w:pPr>
+      <w:rPr>
+        <w:u w:val="none"/>
+      </w:rPr>
+    </w:lvl>
+    <w:lvl w:ilvl="7">
+      <w:start w:val="1"/>
+      <w:numFmt w:val="lowerLetter"/>
+      <w:lvlText w:val="%8."/>
+      <w:lvlJc w:val="left"/>
+      <w:pPr>
+        <w:ind w:left="5760" w:hanging="360"/>
+      </w:pPr>
+      <w:rPr>
+        <w:u w:val="none"/>
+      </w:rPr>
+    </w:lvl>
+    <w:lvl w:ilvl="8">
+      <w:start w:val="1"/>
+      <w:numFmt w:val="lowerRoman"/>
+      <w:lvlText w:val="%9."/>
+      <w:lvlJc w:val="right"/>
+      <w:pPr>
+        <w:ind w:left="6480" w:hanging="360"/>
+      </w:pPr>
+      <w:rPr>
+        <w:u w:val="none"/>
+      </w:rPr>
+    </w:lvl>
+  </w:abstractNum>
   <w:num w:numId="1">
     <w:abstractNumId w:val="1"/>
   </w:num>
   <w:num w:numId="2">
     <w:abstractNumId w:val="2"/>
+  </w:num>
+  <w:num w:numId="3">
+    <w:abstractNumId w:val="3"/>
+  </w:num>
+  <w:num w:numId="4">
+    <w:abstractNumId w:val="4"/>
+  </w:num>
+  <w:num w:numId="5">
+    <w:abstractNumId w:val="5"/>
   </w:num>
 </w:numbering>
 </file>

</xml_diff>